<commit_message>
Updated the Steps to Create database in AWS and connect to SQL document
</commit_message>
<xml_diff>
--- a/SQL Data/Steps to Create database in AWS and connect to SQL.docx
+++ b/SQL Data/Steps to Create database in AWS and connect to SQL.docx
@@ -21,38 +21,694 @@
     </w:p>
     <w:p>
       <w:pPr>
+        <w:rPr>
+          <w:rFonts w:ascii="Times New Roman" w:hAnsi="Times New Roman" w:cs="Times New Roman"/>
+          <w:sz w:val="32"/>
+          <w:szCs w:val="32"/>
+          <w:u w:val="single"/>
+        </w:rPr>
+      </w:pPr>
+      <w:r>
+        <w:rPr>
+          <w:rFonts w:ascii="inherit" w:hAnsi="inherit"/>
+          <w:b/>
+          <w:bCs/>
+          <w:u w:val="single"/>
+        </w:rPr>
+        <w:t>To create an Aurora DB cluster using the console</w:t>
+      </w:r>
+    </w:p>
+    <w:p>
+      <w:pPr>
         <w:pStyle w:val="NormalWeb"/>
         <w:numPr>
           <w:ilvl w:val="0"/>
-          <w:numId w:val="2"/>
-        </w:numPr>
-        <w:shd w:val="clear" w:color="auto" w:fill="FFFFFF"/>
+          <w:numId w:val="7"/>
+        </w:numPr>
         <w:spacing w:before="0" w:beforeAutospacing="0" w:after="0" w:afterAutospacing="0" w:line="360" w:lineRule="atLeast"/>
-      </w:pPr>
-      <w:r>
-        <w:t xml:space="preserve">Open AWS RDS: Create an AWS Identity and Access Management (IAM) policy that provides the bucket and object permissions that allow your Aurora MySQL DB cluster to access Amazon S3. </w:t>
-      </w:r>
-    </w:p>
-    <w:p>
-      <w:pPr>
-        <w:pStyle w:val="NormalWeb"/>
-        <w:shd w:val="clear" w:color="auto" w:fill="FFFFFF"/>
+        <w:rPr>
+          <w:rFonts w:asciiTheme="minorHAnsi" w:hAnsiTheme="minorHAnsi" w:cstheme="minorHAnsi"/>
+        </w:rPr>
+      </w:pPr>
+      <w:r>
+        <w:rPr>
+          <w:rFonts w:asciiTheme="minorHAnsi" w:hAnsiTheme="minorHAnsi" w:cstheme="minorHAnsi"/>
+        </w:rPr>
+        <w:t xml:space="preserve">Sign </w:t>
+      </w:r>
+      <w:proofErr w:type="gramStart"/>
+      <w:r>
+        <w:rPr>
+          <w:rFonts w:asciiTheme="minorHAnsi" w:hAnsiTheme="minorHAnsi" w:cstheme="minorHAnsi"/>
+        </w:rPr>
+        <w:t>in to</w:t>
+      </w:r>
+      <w:proofErr w:type="gramEnd"/>
+      <w:r>
+        <w:rPr>
+          <w:rFonts w:asciiTheme="minorHAnsi" w:hAnsiTheme="minorHAnsi" w:cstheme="minorHAnsi"/>
+        </w:rPr>
+        <w:t xml:space="preserve"> the AWS Management Console and open the Amazon RDS console at </w:t>
+      </w:r>
+      <w:hyperlink r:id="rId6" w:tgtFrame="_blank" w:history="1">
+        <w:r>
+          <w:rPr>
+            <w:rStyle w:val="Hyperlink"/>
+            <w:rFonts w:asciiTheme="minorHAnsi" w:hAnsiTheme="minorHAnsi" w:cstheme="minorHAnsi"/>
+          </w:rPr>
+          <w:t>https://console.aws.amazon.com/rds/</w:t>
+        </w:r>
+      </w:hyperlink>
+      <w:r>
+        <w:rPr>
+          <w:rFonts w:asciiTheme="minorHAnsi" w:hAnsiTheme="minorHAnsi" w:cstheme="minorHAnsi"/>
+        </w:rPr>
+        <w:t>.</w:t>
+      </w:r>
+    </w:p>
+    <w:p>
+      <w:pPr>
+        <w:pStyle w:val="NormalWeb"/>
+        <w:numPr>
+          <w:ilvl w:val="0"/>
+          <w:numId w:val="7"/>
+        </w:numPr>
         <w:spacing w:before="0" w:beforeAutospacing="0" w:after="0" w:afterAutospacing="0" w:line="360" w:lineRule="atLeast"/>
-      </w:pPr>
-    </w:p>
-    <w:p>
-      <w:pPr>
-        <w:pStyle w:val="NormalWeb"/>
-        <w:shd w:val="clear" w:color="auto" w:fill="FFFFFF"/>
+        <w:rPr>
+          <w:rFonts w:asciiTheme="minorHAnsi" w:hAnsiTheme="minorHAnsi" w:cstheme="minorHAnsi"/>
+        </w:rPr>
+      </w:pPr>
+      <w:r>
+        <w:rPr>
+          <w:rFonts w:asciiTheme="minorHAnsi" w:hAnsiTheme="minorHAnsi" w:cstheme="minorHAnsi"/>
+        </w:rPr>
+        <w:t>In the upper-right corner of the AWS Management Console, choose the AWS Region in which you want to create the DB cluster.</w:t>
+      </w:r>
+    </w:p>
+    <w:p>
+      <w:pPr>
+        <w:pStyle w:val="NormalWeb"/>
+        <w:spacing w:before="120" w:beforeAutospacing="0" w:after="0" w:afterAutospacing="0" w:line="360" w:lineRule="atLeast"/>
+        <w:ind w:left="720"/>
+        <w:rPr>
+          <w:rFonts w:asciiTheme="minorHAnsi" w:hAnsiTheme="minorHAnsi" w:cstheme="minorHAnsi"/>
+        </w:rPr>
+      </w:pPr>
+      <w:r>
+        <w:rPr>
+          <w:rFonts w:asciiTheme="minorHAnsi" w:hAnsiTheme="minorHAnsi" w:cstheme="minorHAnsi"/>
+        </w:rPr>
+        <w:t>Aurora is not available in all AWS Regions. For a list of AWS Regions where Aurora is available, see </w:t>
+      </w:r>
+      <w:hyperlink r:id="rId7" w:anchor="Aurora.Overview.Availability" w:history="1">
+        <w:r>
+          <w:rPr>
+            <w:rStyle w:val="Hyperlink"/>
+            <w:rFonts w:asciiTheme="minorHAnsi" w:hAnsiTheme="minorHAnsi" w:cstheme="minorHAnsi"/>
+          </w:rPr>
+          <w:t>Region availability</w:t>
+        </w:r>
+      </w:hyperlink>
+      <w:r>
+        <w:rPr>
+          <w:rFonts w:asciiTheme="minorHAnsi" w:hAnsiTheme="minorHAnsi" w:cstheme="minorHAnsi"/>
+        </w:rPr>
+        <w:t>.</w:t>
+      </w:r>
+    </w:p>
+    <w:p>
+      <w:pPr>
+        <w:pStyle w:val="NormalWeb"/>
+        <w:numPr>
+          <w:ilvl w:val="0"/>
+          <w:numId w:val="7"/>
+        </w:numPr>
+        <w:spacing w:before="0" w:beforeAutospacing="0" w:after="0" w:afterAutospacing="0" w:line="360" w:lineRule="atLeast"/>
+        <w:rPr>
+          <w:rFonts w:asciiTheme="minorHAnsi" w:hAnsiTheme="minorHAnsi" w:cstheme="minorHAnsi"/>
+        </w:rPr>
+      </w:pPr>
+      <w:r>
+        <w:rPr>
+          <w:rFonts w:asciiTheme="minorHAnsi" w:hAnsiTheme="minorHAnsi" w:cstheme="minorHAnsi"/>
+        </w:rPr>
+        <w:t>In the navigation pane, choose Databases.</w:t>
+      </w:r>
+    </w:p>
+    <w:p>
+      <w:pPr>
+        <w:pStyle w:val="NormalWeb"/>
+        <w:numPr>
+          <w:ilvl w:val="0"/>
+          <w:numId w:val="7"/>
+        </w:numPr>
+        <w:spacing w:before="0" w:beforeAutospacing="0" w:after="0" w:afterAutospacing="0" w:line="360" w:lineRule="atLeast"/>
+        <w:rPr>
+          <w:rFonts w:asciiTheme="minorHAnsi" w:hAnsiTheme="minorHAnsi" w:cstheme="minorHAnsi"/>
+        </w:rPr>
+      </w:pPr>
+      <w:r>
+        <w:rPr>
+          <w:rFonts w:asciiTheme="minorHAnsi" w:hAnsiTheme="minorHAnsi" w:cstheme="minorHAnsi"/>
+        </w:rPr>
+        <w:t>Choose Create database.</w:t>
+      </w:r>
+    </w:p>
+    <w:p>
+      <w:pPr>
+        <w:pStyle w:val="NormalWeb"/>
+        <w:numPr>
+          <w:ilvl w:val="0"/>
+          <w:numId w:val="7"/>
+        </w:numPr>
+        <w:spacing w:before="0" w:beforeAutospacing="0" w:after="0" w:afterAutospacing="0" w:line="360" w:lineRule="atLeast"/>
+        <w:rPr>
+          <w:rFonts w:asciiTheme="minorHAnsi" w:hAnsiTheme="minorHAnsi" w:cstheme="minorHAnsi"/>
+        </w:rPr>
+      </w:pPr>
+      <w:r>
+        <w:rPr>
+          <w:rFonts w:asciiTheme="minorHAnsi" w:hAnsiTheme="minorHAnsi" w:cstheme="minorHAnsi"/>
+        </w:rPr>
+        <w:t xml:space="preserve">In Choose a database creation method, choose Standard Create. </w:t>
+      </w:r>
+      <w:r>
+        <w:rPr>
+          <w:rFonts w:asciiTheme="minorHAnsi" w:hAnsiTheme="minorHAnsi" w:cstheme="minorHAnsi"/>
+          <w:color w:val="16191F"/>
+        </w:rPr>
+        <w:t>In Engine options, choose Amazon Aurora.</w:t>
+      </w:r>
+    </w:p>
+    <w:p>
+      <w:pPr>
+        <w:pStyle w:val="NormalWeb"/>
         <w:spacing w:before="0" w:beforeAutospacing="0" w:after="0" w:afterAutospacing="0" w:line="360" w:lineRule="atLeast"/>
         <w:ind w:left="720"/>
+        <w:rPr>
+          <w:rFonts w:asciiTheme="majorHAnsi" w:hAnsiTheme="majorHAnsi" w:cstheme="majorHAnsi"/>
+          <w:sz w:val="20"/>
+          <w:szCs w:val="20"/>
+        </w:rPr>
+      </w:pPr>
+    </w:p>
+    <w:p>
+      <w:pPr>
+        <w:pStyle w:val="NormalWeb"/>
+        <w:spacing w:before="0" w:beforeAutospacing="0" w:after="0" w:afterAutospacing="0" w:line="360" w:lineRule="atLeast"/>
+        <w:ind w:left="720"/>
+        <w:rPr>
+          <w:rFonts w:ascii="inherit" w:hAnsi="inherit"/>
+          <w:sz w:val="22"/>
+          <w:szCs w:val="22"/>
+        </w:rPr>
       </w:pPr>
       <w:r>
         <w:rPr>
           <w:noProof/>
         </w:rPr>
         <w:drawing>
-          <wp:inline distT="0" distB="0" distL="0" distR="0" wp14:anchorId="58306EB4" wp14:editId="5513C974">
+          <wp:inline distT="0" distB="0" distL="0" distR="0" wp14:anchorId="1F4AF12B" wp14:editId="1912BEFD">
+            <wp:extent cx="4274345" cy="4882160"/>
+            <wp:effectExtent l="0" t="0" r="0" b="0"/>
+            <wp:docPr id="7" name="Picture 7" descr="&#10;                                Engine options&#10;                            "/>
+            <wp:cNvGraphicFramePr>
+              <a:graphicFrameLocks xmlns:a="http://schemas.openxmlformats.org/drawingml/2006/main" noChangeAspect="1"/>
+            </wp:cNvGraphicFramePr>
+            <a:graphic xmlns:a="http://schemas.openxmlformats.org/drawingml/2006/main">
+              <a:graphicData uri="http://schemas.openxmlformats.org/drawingml/2006/picture">
+                <pic:pic xmlns:pic="http://schemas.openxmlformats.org/drawingml/2006/picture">
+                  <pic:nvPicPr>
+                    <pic:cNvPr id="0" name="Picture 2" descr="&#10;                                Engine options&#10;                            "/>
+                    <pic:cNvPicPr>
+                      <a:picLocks noChangeAspect="1" noChangeArrowheads="1"/>
+                    </pic:cNvPicPr>
+                  </pic:nvPicPr>
+                  <pic:blipFill>
+                    <a:blip r:embed="rId8">
+                      <a:extLst>
+                        <a:ext uri="{28A0092B-C50C-407E-A947-70E740481C1C}">
+                          <a14:useLocalDpi xmlns:a14="http://schemas.microsoft.com/office/drawing/2010/main" val="0"/>
+                        </a:ext>
+                      </a:extLst>
+                    </a:blip>
+                    <a:srcRect/>
+                    <a:stretch>
+                      <a:fillRect/>
+                    </a:stretch>
+                  </pic:blipFill>
+                  <pic:spPr bwMode="auto">
+                    <a:xfrm>
+                      <a:off x="0" y="0"/>
+                      <a:ext cx="4297828" cy="4908983"/>
+                    </a:xfrm>
+                    <a:prstGeom prst="rect">
+                      <a:avLst/>
+                    </a:prstGeom>
+                    <a:noFill/>
+                    <a:ln>
+                      <a:noFill/>
+                    </a:ln>
+                  </pic:spPr>
+                </pic:pic>
+              </a:graphicData>
+            </a:graphic>
+          </wp:inline>
+        </w:drawing>
+      </w:r>
+    </w:p>
+    <w:p>
+      <w:pPr>
+        <w:rPr>
+          <w:rFonts w:ascii="Times New Roman" w:hAnsi="Times New Roman" w:cs="Times New Roman"/>
+          <w:sz w:val="32"/>
+          <w:szCs w:val="32"/>
+        </w:rPr>
+      </w:pPr>
+    </w:p>
+    <w:p>
+      <w:pPr>
+        <w:pStyle w:val="NormalWeb"/>
+        <w:numPr>
+          <w:ilvl w:val="0"/>
+          <w:numId w:val="7"/>
+        </w:numPr>
+        <w:shd w:val="clear" w:color="auto" w:fill="FFFFFF"/>
+        <w:spacing w:before="0" w:beforeAutospacing="0" w:after="0" w:afterAutospacing="0" w:line="360" w:lineRule="atLeast"/>
+        <w:rPr>
+          <w:rFonts w:asciiTheme="minorHAnsi" w:hAnsiTheme="minorHAnsi" w:cstheme="minorHAnsi"/>
+          <w:color w:val="16191F"/>
+        </w:rPr>
+      </w:pPr>
+      <w:r>
+        <w:rPr>
+          <w:rFonts w:asciiTheme="minorHAnsi" w:hAnsiTheme="minorHAnsi" w:cstheme="minorHAnsi"/>
+          <w:color w:val="16191F"/>
+        </w:rPr>
+        <w:t xml:space="preserve"> In </w:t>
+      </w:r>
+      <w:proofErr w:type="spellStart"/>
+      <w:proofErr w:type="gramStart"/>
+      <w:r>
+        <w:rPr>
+          <w:rFonts w:asciiTheme="minorHAnsi" w:hAnsiTheme="minorHAnsi" w:cstheme="minorHAnsi"/>
+          <w:color w:val="16191F"/>
+        </w:rPr>
+        <w:t>Edition</w:t>
+      </w:r>
+      <w:proofErr w:type="spellEnd"/>
+      <w:r>
+        <w:rPr>
+          <w:rFonts w:asciiTheme="minorHAnsi" w:hAnsiTheme="minorHAnsi" w:cstheme="minorHAnsi"/>
+          <w:color w:val="16191F"/>
+        </w:rPr>
+        <w:t xml:space="preserve"> ,</w:t>
+      </w:r>
+      <w:proofErr w:type="gramEnd"/>
+      <w:r>
+        <w:rPr>
+          <w:rFonts w:asciiTheme="minorHAnsi" w:hAnsiTheme="minorHAnsi" w:cstheme="minorHAnsi"/>
+          <w:color w:val="16191F"/>
+        </w:rPr>
+        <w:t xml:space="preserve"> choose one of the following:</w:t>
+      </w:r>
+    </w:p>
+    <w:p>
+      <w:pPr>
+        <w:pStyle w:val="NormalWeb"/>
+        <w:numPr>
+          <w:ilvl w:val="1"/>
+          <w:numId w:val="8"/>
+        </w:numPr>
+        <w:shd w:val="clear" w:color="auto" w:fill="FFFFFF"/>
+        <w:spacing w:before="0" w:beforeAutospacing="0" w:after="0" w:afterAutospacing="0" w:line="360" w:lineRule="atLeast"/>
+        <w:rPr>
+          <w:rFonts w:asciiTheme="minorHAnsi" w:hAnsiTheme="minorHAnsi" w:cstheme="minorHAnsi"/>
+          <w:color w:val="16191F"/>
+        </w:rPr>
+      </w:pPr>
+      <w:r>
+        <w:rPr>
+          <w:rFonts w:asciiTheme="minorHAnsi" w:hAnsiTheme="minorHAnsi" w:cstheme="minorHAnsi"/>
+          <w:color w:val="16191F"/>
+        </w:rPr>
+        <w:t>Amazon Aurora MySQL-Compatible Edition</w:t>
+      </w:r>
+    </w:p>
+    <w:p>
+      <w:pPr>
+        <w:pStyle w:val="NormalWeb"/>
+        <w:numPr>
+          <w:ilvl w:val="1"/>
+          <w:numId w:val="8"/>
+        </w:numPr>
+        <w:shd w:val="clear" w:color="auto" w:fill="FFFFFF"/>
+        <w:spacing w:before="0" w:beforeAutospacing="0" w:after="0" w:afterAutospacing="0" w:line="360" w:lineRule="atLeast"/>
+        <w:rPr>
+          <w:rFonts w:asciiTheme="minorHAnsi" w:hAnsiTheme="minorHAnsi" w:cstheme="minorHAnsi"/>
+          <w:color w:val="16191F"/>
+        </w:rPr>
+      </w:pPr>
+      <w:r>
+        <w:rPr>
+          <w:rFonts w:asciiTheme="minorHAnsi" w:hAnsiTheme="minorHAnsi" w:cstheme="minorHAnsi"/>
+          <w:color w:val="16191F"/>
+        </w:rPr>
+        <w:t>Amazon Aurora PostgreSQL-Compatible Edition</w:t>
+      </w:r>
+    </w:p>
+    <w:p>
+      <w:pPr>
+        <w:pStyle w:val="NormalWeb"/>
+        <w:numPr>
+          <w:ilvl w:val="0"/>
+          <w:numId w:val="7"/>
+        </w:numPr>
+        <w:shd w:val="clear" w:color="auto" w:fill="FFFFFF"/>
+        <w:spacing w:before="0" w:beforeAutospacing="0" w:after="0" w:afterAutospacing="0" w:line="360" w:lineRule="atLeast"/>
+        <w:rPr>
+          <w:rFonts w:asciiTheme="minorHAnsi" w:hAnsiTheme="minorHAnsi" w:cstheme="minorHAnsi"/>
+          <w:color w:val="16191F"/>
+        </w:rPr>
+      </w:pPr>
+      <w:r>
+        <w:rPr>
+          <w:rFonts w:asciiTheme="minorHAnsi" w:hAnsiTheme="minorHAnsi" w:cstheme="minorHAnsi"/>
+          <w:color w:val="16191F"/>
+        </w:rPr>
+        <w:t>If you chose Amazon Aurora MySQL-Compatible Edition, choose one of the following in Database features:</w:t>
+      </w:r>
+      <w:r>
+        <w:rPr>
+          <w:rFonts w:asciiTheme="minorHAnsi" w:hAnsiTheme="minorHAnsi" w:cstheme="minorHAnsi"/>
+          <w:color w:val="16191F"/>
+        </w:rPr>
+        <w:t xml:space="preserve"> </w:t>
+      </w:r>
+      <w:r>
+        <w:rPr>
+          <w:rFonts w:ascii="Helvetica Neue" w:hAnsi="Helvetica Neue"/>
+          <w:color w:val="16191F"/>
+          <w:shd w:val="clear" w:color="auto" w:fill="FFFFFF"/>
+        </w:rPr>
+        <w:t>Serverless</w:t>
+      </w:r>
+    </w:p>
+    <w:p>
+      <w:pPr>
+        <w:pStyle w:val="NormalWeb"/>
+        <w:numPr>
+          <w:ilvl w:val="0"/>
+          <w:numId w:val="7"/>
+        </w:numPr>
+        <w:shd w:val="clear" w:color="auto" w:fill="FFFFFF"/>
+        <w:spacing w:before="0" w:beforeAutospacing="0" w:after="0" w:afterAutospacing="0" w:line="360" w:lineRule="atLeast"/>
+        <w:rPr>
+          <w:rFonts w:asciiTheme="minorHAnsi" w:hAnsiTheme="minorHAnsi" w:cstheme="minorHAnsi"/>
+          <w:color w:val="16191F"/>
+        </w:rPr>
+      </w:pPr>
+      <w:r>
+        <w:rPr>
+          <w:rFonts w:asciiTheme="minorHAnsi" w:hAnsiTheme="minorHAnsi" w:cstheme="minorHAnsi"/>
+          <w:color w:val="16191F"/>
+        </w:rPr>
+        <w:t xml:space="preserve">To enter </w:t>
+      </w:r>
+      <w:r>
+        <w:rPr>
+          <w:rFonts w:asciiTheme="minorHAnsi" w:hAnsiTheme="minorHAnsi" w:cstheme="minorHAnsi"/>
+          <w:color w:val="16191F"/>
+        </w:rPr>
+        <w:t>the</w:t>
+      </w:r>
+      <w:r>
+        <w:rPr>
+          <w:rFonts w:asciiTheme="minorHAnsi" w:hAnsiTheme="minorHAnsi" w:cstheme="minorHAnsi"/>
+          <w:color w:val="16191F"/>
+        </w:rPr>
+        <w:t xml:space="preserve"> master password, do the following:</w:t>
+      </w:r>
+    </w:p>
+    <w:p>
+      <w:pPr>
+        <w:pStyle w:val="NormalWeb"/>
+        <w:numPr>
+          <w:ilvl w:val="2"/>
+          <w:numId w:val="9"/>
+        </w:numPr>
+        <w:shd w:val="clear" w:color="auto" w:fill="FFFFFF"/>
+        <w:spacing w:before="0" w:beforeAutospacing="0" w:after="0" w:afterAutospacing="0" w:line="360" w:lineRule="atLeast"/>
+        <w:rPr>
+          <w:rFonts w:asciiTheme="minorHAnsi" w:hAnsiTheme="minorHAnsi" w:cstheme="minorHAnsi"/>
+          <w:color w:val="16191F"/>
+        </w:rPr>
+      </w:pPr>
+      <w:r>
+        <w:rPr>
+          <w:rFonts w:asciiTheme="minorHAnsi" w:hAnsiTheme="minorHAnsi" w:cstheme="minorHAnsi"/>
+          <w:color w:val="16191F"/>
+        </w:rPr>
+        <w:t>In the Settings section, open Credential Settings.</w:t>
+      </w:r>
+    </w:p>
+    <w:p>
+      <w:pPr>
+        <w:pStyle w:val="NormalWeb"/>
+        <w:numPr>
+          <w:ilvl w:val="2"/>
+          <w:numId w:val="9"/>
+        </w:numPr>
+        <w:shd w:val="clear" w:color="auto" w:fill="FFFFFF"/>
+        <w:spacing w:before="0" w:beforeAutospacing="0" w:after="0" w:afterAutospacing="0" w:line="360" w:lineRule="atLeast"/>
+        <w:rPr>
+          <w:rFonts w:asciiTheme="minorHAnsi" w:hAnsiTheme="minorHAnsi" w:cstheme="minorHAnsi"/>
+          <w:color w:val="16191F"/>
+        </w:rPr>
+      </w:pPr>
+      <w:r>
+        <w:rPr>
+          <w:rFonts w:asciiTheme="minorHAnsi" w:hAnsiTheme="minorHAnsi" w:cstheme="minorHAnsi"/>
+          <w:color w:val="16191F"/>
+        </w:rPr>
+        <w:t>Clear the Auto generate a password check box.</w:t>
+      </w:r>
+    </w:p>
+    <w:p>
+      <w:pPr>
+        <w:pStyle w:val="NormalWeb"/>
+        <w:numPr>
+          <w:ilvl w:val="2"/>
+          <w:numId w:val="9"/>
+        </w:numPr>
+        <w:shd w:val="clear" w:color="auto" w:fill="FFFFFF"/>
+        <w:spacing w:before="0" w:beforeAutospacing="0" w:after="0" w:afterAutospacing="0" w:line="360" w:lineRule="atLeast"/>
+        <w:rPr>
+          <w:rFonts w:asciiTheme="minorHAnsi" w:hAnsiTheme="minorHAnsi" w:cstheme="minorHAnsi"/>
+          <w:color w:val="16191F"/>
+        </w:rPr>
+      </w:pPr>
+      <w:r>
+        <w:rPr>
+          <w:rFonts w:asciiTheme="minorHAnsi" w:hAnsiTheme="minorHAnsi" w:cstheme="minorHAnsi"/>
+          <w:color w:val="16191F"/>
+        </w:rPr>
+        <w:t>(Optional) Change the Master username value and enter the same password in Master password and Confirm password.</w:t>
+      </w:r>
+    </w:p>
+    <w:p>
+      <w:pPr>
+        <w:pStyle w:val="NormalWeb"/>
+        <w:shd w:val="clear" w:color="auto" w:fill="FFFFFF"/>
+        <w:spacing w:before="120" w:beforeAutospacing="0" w:after="0" w:afterAutospacing="0" w:line="360" w:lineRule="atLeast"/>
+        <w:ind w:left="720"/>
+        <w:rPr>
+          <w:rFonts w:asciiTheme="minorHAnsi" w:hAnsiTheme="minorHAnsi" w:cstheme="minorHAnsi"/>
+          <w:color w:val="16191F"/>
+        </w:rPr>
+      </w:pPr>
+      <w:r>
+        <w:rPr>
+          <w:rFonts w:asciiTheme="minorHAnsi" w:hAnsiTheme="minorHAnsi" w:cstheme="minorHAnsi"/>
+          <w:color w:val="16191F"/>
+        </w:rPr>
+        <w:t>By default, the new DB instance uses an automatically generated password for the master user.</w:t>
+      </w:r>
+    </w:p>
+    <w:p>
+      <w:pPr>
+        <w:pStyle w:val="NormalWeb"/>
+        <w:numPr>
+          <w:ilvl w:val="0"/>
+          <w:numId w:val="7"/>
+        </w:numPr>
+        <w:shd w:val="clear" w:color="auto" w:fill="FFFFFF"/>
+        <w:spacing w:before="0" w:beforeAutospacing="0" w:after="0" w:afterAutospacing="0" w:line="360" w:lineRule="atLeast"/>
+        <w:rPr>
+          <w:rFonts w:asciiTheme="minorHAnsi" w:hAnsiTheme="minorHAnsi" w:cstheme="minorHAnsi"/>
+          <w:color w:val="16191F"/>
+        </w:rPr>
+      </w:pPr>
+      <w:r>
+        <w:rPr>
+          <w:rFonts w:asciiTheme="minorHAnsi" w:hAnsiTheme="minorHAnsi" w:cstheme="minorHAnsi"/>
+          <w:color w:val="16191F"/>
+        </w:rPr>
+        <w:t>Choose Create database.</w:t>
+      </w:r>
+    </w:p>
+    <w:p>
+      <w:pPr>
+        <w:pStyle w:val="NormalWeb"/>
+        <w:shd w:val="clear" w:color="auto" w:fill="FFFFFF"/>
+        <w:spacing w:before="120" w:beforeAutospacing="0" w:after="0" w:afterAutospacing="0" w:line="360" w:lineRule="atLeast"/>
+        <w:ind w:left="720"/>
+        <w:rPr>
+          <w:rFonts w:asciiTheme="minorHAnsi" w:hAnsiTheme="minorHAnsi" w:cstheme="minorHAnsi"/>
+          <w:color w:val="16191F"/>
+        </w:rPr>
+      </w:pPr>
+      <w:r>
+        <w:rPr>
+          <w:rFonts w:asciiTheme="minorHAnsi" w:hAnsiTheme="minorHAnsi" w:cstheme="minorHAnsi"/>
+          <w:color w:val="16191F"/>
+        </w:rPr>
+        <w:t>If you chose to use an automatically generated password, the View credential details button appears on the Databases page.</w:t>
+      </w:r>
+    </w:p>
+    <w:p>
+      <w:pPr>
+        <w:pStyle w:val="NormalWeb"/>
+        <w:shd w:val="clear" w:color="auto" w:fill="FFFFFF"/>
+        <w:spacing w:before="120" w:beforeAutospacing="0" w:after="0" w:afterAutospacing="0" w:line="360" w:lineRule="atLeast"/>
+        <w:ind w:left="720"/>
+        <w:rPr>
+          <w:rFonts w:asciiTheme="minorHAnsi" w:hAnsiTheme="minorHAnsi" w:cstheme="minorHAnsi"/>
+          <w:color w:val="16191F"/>
+        </w:rPr>
+      </w:pPr>
+      <w:r>
+        <w:rPr>
+          <w:rFonts w:asciiTheme="minorHAnsi" w:hAnsiTheme="minorHAnsi" w:cstheme="minorHAnsi"/>
+          <w:color w:val="16191F"/>
+        </w:rPr>
+        <w:t xml:space="preserve">To view the master </w:t>
+      </w:r>
+      <w:proofErr w:type="gramStart"/>
+      <w:r>
+        <w:rPr>
+          <w:rFonts w:asciiTheme="minorHAnsi" w:hAnsiTheme="minorHAnsi" w:cstheme="minorHAnsi"/>
+          <w:color w:val="16191F"/>
+        </w:rPr>
+        <w:t>user name</w:t>
+      </w:r>
+      <w:proofErr w:type="gramEnd"/>
+      <w:r>
+        <w:rPr>
+          <w:rFonts w:asciiTheme="minorHAnsi" w:hAnsiTheme="minorHAnsi" w:cstheme="minorHAnsi"/>
+          <w:color w:val="16191F"/>
+        </w:rPr>
+        <w:t xml:space="preserve"> and password for the DB cluster, choose View credential details.</w:t>
+      </w:r>
+    </w:p>
+    <w:p>
+      <w:pPr>
+        <w:pStyle w:val="NormalWeb"/>
+        <w:numPr>
+          <w:ilvl w:val="0"/>
+          <w:numId w:val="7"/>
+        </w:numPr>
+        <w:shd w:val="clear" w:color="auto" w:fill="FFFFFF"/>
+        <w:spacing w:before="0" w:beforeAutospacing="0" w:after="0" w:afterAutospacing="0" w:line="360" w:lineRule="atLeast"/>
+        <w:rPr>
+          <w:rFonts w:asciiTheme="minorHAnsi" w:hAnsiTheme="minorHAnsi" w:cstheme="minorHAnsi"/>
+          <w:color w:val="16191F"/>
+        </w:rPr>
+      </w:pPr>
+      <w:r>
+        <w:rPr>
+          <w:rFonts w:asciiTheme="minorHAnsi" w:hAnsiTheme="minorHAnsi" w:cstheme="minorHAnsi"/>
+          <w:color w:val="16191F"/>
+        </w:rPr>
+        <w:t>For Databases, choose the name of the new Aurora DB cluster.</w:t>
+      </w:r>
+    </w:p>
+    <w:p>
+      <w:pPr>
+        <w:pStyle w:val="NormalWeb"/>
+        <w:numPr>
+          <w:ilvl w:val="0"/>
+          <w:numId w:val="7"/>
+        </w:numPr>
+        <w:shd w:val="clear" w:color="auto" w:fill="FFFFFF"/>
+        <w:spacing w:before="120" w:beforeAutospacing="0" w:after="0" w:afterAutospacing="0" w:line="360" w:lineRule="atLeast"/>
+        <w:rPr>
+          <w:rFonts w:asciiTheme="minorHAnsi" w:hAnsiTheme="minorHAnsi" w:cstheme="minorHAnsi"/>
+          <w:color w:val="16191F"/>
+        </w:rPr>
+      </w:pPr>
+      <w:r>
+        <w:rPr>
+          <w:rFonts w:asciiTheme="minorHAnsi" w:hAnsiTheme="minorHAnsi" w:cstheme="minorHAnsi"/>
+          <w:color w:val="16191F"/>
+        </w:rPr>
+        <w:t>On the RDS console, the details for new DB cluster appear. The DB cluster and its DB instance have a status of creating until the DB cluster is ready to use. When the state changes to available for both, you can connect to the DB cluster. Depending on the DB instance class and the amount of storage, it can take up to 20 minutes before the new DB cluster is available.</w:t>
+      </w:r>
+    </w:p>
+    <w:p>
+      <w:pPr>
+        <w:pStyle w:val="NormalWeb"/>
+        <w:numPr>
+          <w:ilvl w:val="0"/>
+          <w:numId w:val="7"/>
+        </w:numPr>
+        <w:shd w:val="clear" w:color="auto" w:fill="FFFFFF"/>
+        <w:spacing w:before="120" w:beforeAutospacing="0" w:after="0" w:afterAutospacing="0" w:line="360" w:lineRule="atLeast"/>
+        <w:rPr>
+          <w:rFonts w:asciiTheme="minorHAnsi" w:hAnsiTheme="minorHAnsi" w:cstheme="minorHAnsi"/>
+          <w:color w:val="16191F"/>
+        </w:rPr>
+      </w:pPr>
+      <w:r>
+        <w:rPr>
+          <w:rFonts w:asciiTheme="minorHAnsi" w:hAnsiTheme="minorHAnsi" w:cstheme="minorHAnsi"/>
+          <w:b/>
+          <w:bCs/>
+          <w:u w:val="single"/>
+        </w:rPr>
+        <w:t>Open AWS RDS</w:t>
+      </w:r>
+      <w:r>
+        <w:rPr>
+          <w:rFonts w:asciiTheme="minorHAnsi" w:hAnsiTheme="minorHAnsi" w:cstheme="minorHAnsi"/>
+        </w:rPr>
+        <w:t xml:space="preserve">: Create an AWS Identity and Access Management (IAM) policy that provides the bucket and object permissions that allow your Aurora MySQL DB cluster to access Amazon S3. </w:t>
+      </w:r>
+    </w:p>
+    <w:p>
+      <w:pPr>
+        <w:pStyle w:val="NormalWeb"/>
+        <w:shd w:val="clear" w:color="auto" w:fill="FFFFFF"/>
+        <w:spacing w:before="0" w:beforeAutospacing="0" w:after="0" w:afterAutospacing="0" w:line="360" w:lineRule="atLeast"/>
+        <w:rPr>
+          <w:rFonts w:asciiTheme="minorHAnsi" w:hAnsiTheme="minorHAnsi" w:cstheme="minorHAnsi"/>
+        </w:rPr>
+      </w:pPr>
+    </w:p>
+    <w:p>
+      <w:pPr>
+        <w:pStyle w:val="NormalWeb"/>
+        <w:shd w:val="clear" w:color="auto" w:fill="FFFFFF"/>
+        <w:spacing w:before="0" w:beforeAutospacing="0" w:after="0" w:afterAutospacing="0" w:line="360" w:lineRule="atLeast"/>
+        <w:ind w:left="720"/>
+      </w:pPr>
+      <w:r>
+        <w:rPr>
+          <w:noProof/>
+        </w:rPr>
+        <w:lastRenderedPageBreak/>
+        <w:drawing>
+          <wp:inline distT="0" distB="0" distL="0" distR="0" wp14:anchorId="7F35A482" wp14:editId="47F4FCB2">
             <wp:extent cx="5821680" cy="2682240"/>
             <wp:effectExtent l="0" t="0" r="7620" b="3810"/>
             <wp:docPr id="1" name="Picture 1"/>
@@ -67,7 +723,7 @@
                     <pic:cNvPicPr/>
                   </pic:nvPicPr>
                   <pic:blipFill rotWithShape="1">
-                    <a:blip r:embed="rId6"/>
+                    <a:blip r:embed="rId9"/>
                     <a:srcRect l="898" t="12079" r="1154" b="7693"/>
                     <a:stretch/>
                   </pic:blipFill>
@@ -116,7 +772,7 @@
         <w:pStyle w:val="NormalWeb"/>
         <w:numPr>
           <w:ilvl w:val="0"/>
-          <w:numId w:val="2"/>
+          <w:numId w:val="7"/>
         </w:numPr>
         <w:shd w:val="clear" w:color="auto" w:fill="FFFFFF"/>
         <w:spacing w:before="0" w:beforeAutospacing="0" w:after="0" w:afterAutospacing="0" w:line="360" w:lineRule="atLeast"/>
@@ -124,7 +780,7 @@
       <w:r>
         <w:t>Create an IAM role, and attach the IAM policy you created in </w:t>
       </w:r>
-      <w:hyperlink r:id="rId7" w:history="1">
+      <w:hyperlink r:id="rId10" w:history="1">
         <w:r>
           <w:rPr>
             <w:rStyle w:val="Hyperlink"/>
@@ -163,7 +819,7 @@
           <w:noProof/>
         </w:rPr>
         <w:drawing>
-          <wp:inline distT="0" distB="0" distL="0" distR="0" wp14:anchorId="2DBFEDE8" wp14:editId="12B63BEA">
+          <wp:inline distT="0" distB="0" distL="0" distR="0" wp14:anchorId="1C8F210B" wp14:editId="39F35772">
             <wp:extent cx="5958840" cy="2651760"/>
             <wp:effectExtent l="0" t="0" r="3810" b="0"/>
             <wp:docPr id="2" name="Picture 2"/>
@@ -178,7 +834,7 @@
                     <pic:cNvPicPr/>
                   </pic:nvPicPr>
                   <pic:blipFill rotWithShape="1">
-                    <a:blip r:embed="rId8"/>
+                    <a:blip r:embed="rId11"/>
                     <a:srcRect l="-1026" t="12535" r="770" b="8147"/>
                     <a:stretch/>
                   </pic:blipFill>
@@ -230,6 +886,11 @@
     </w:p>
     <w:p>
       <w:pPr>
+        <w:pStyle w:val="ListParagraph"/>
+        <w:numPr>
+          <w:ilvl w:val="0"/>
+          <w:numId w:val="7"/>
+        </w:numPr>
         <w:shd w:val="clear" w:color="auto" w:fill="FFFFFF"/>
         <w:spacing w:after="240" w:line="360" w:lineRule="atLeast"/>
         <w:rPr>
@@ -238,21 +899,23 @@
           <w:szCs w:val="24"/>
         </w:rPr>
       </w:pPr>
-      <w:r>
-        <w:rPr>
-          <w:rFonts w:ascii="Times New Roman" w:eastAsia="Times New Roman" w:hAnsi="Times New Roman" w:cs="Times New Roman"/>
-          <w:sz w:val="24"/>
-          <w:szCs w:val="24"/>
-        </w:rPr>
-        <w:t>3.</w:t>
-      </w:r>
-      <w:r>
-        <w:rPr>
-          <w:rFonts w:ascii="Times New Roman" w:eastAsia="Times New Roman" w:hAnsi="Times New Roman" w:cs="Times New Roman"/>
-          <w:sz w:val="24"/>
-          <w:szCs w:val="24"/>
-        </w:rPr>
-        <w:t>To create an IAM policy to grant access to your Amazon S3 resources</w:t>
+      <w:proofErr w:type="gramStart"/>
+      <w:r>
+        <w:rPr>
+          <w:rFonts w:ascii="Times New Roman" w:eastAsia="Times New Roman" w:hAnsi="Times New Roman" w:cs="Times New Roman"/>
+          <w:sz w:val="24"/>
+          <w:szCs w:val="24"/>
+        </w:rPr>
+        <w:t>.To</w:t>
+      </w:r>
+      <w:proofErr w:type="gramEnd"/>
+      <w:r>
+        <w:rPr>
+          <w:rFonts w:ascii="Times New Roman" w:eastAsia="Times New Roman" w:hAnsi="Times New Roman" w:cs="Times New Roman"/>
+          <w:sz w:val="24"/>
+          <w:szCs w:val="24"/>
+        </w:rPr>
+        <w:t xml:space="preserve"> create an IAM policy to grant access to your Amazon S3 resources</w:t>
       </w:r>
     </w:p>
     <w:p>
@@ -262,7 +925,12 @@
           <w:numId w:val="3"/>
         </w:numPr>
         <w:shd w:val="clear" w:color="auto" w:fill="FFFFFF"/>
+        <w:tabs>
+          <w:tab w:val="clear" w:pos="720"/>
+          <w:tab w:val="num" w:pos="1440"/>
+        </w:tabs>
         <w:spacing w:after="0" w:line="360" w:lineRule="atLeast"/>
+        <w:ind w:left="1440"/>
         <w:rPr>
           <w:rFonts w:ascii="Times New Roman" w:eastAsia="Times New Roman" w:hAnsi="Times New Roman" w:cs="Times New Roman"/>
           <w:sz w:val="24"/>
@@ -277,7 +945,7 @@
         </w:rPr>
         <w:t>Open the </w:t>
       </w:r>
-      <w:hyperlink r:id="rId9" w:anchor="home" w:tgtFrame="_blank" w:history="1">
+      <w:hyperlink r:id="rId12" w:anchor="home" w:tgtFrame="_blank" w:history="1">
         <w:r>
           <w:rPr>
             <w:rFonts w:ascii="Times New Roman" w:eastAsia="Times New Roman" w:hAnsi="Times New Roman" w:cs="Times New Roman"/>
@@ -303,19 +971,25 @@
           <w:numId w:val="3"/>
         </w:numPr>
         <w:shd w:val="clear" w:color="auto" w:fill="FFFFFF"/>
+        <w:tabs>
+          <w:tab w:val="clear" w:pos="720"/>
+          <w:tab w:val="num" w:pos="1440"/>
+        </w:tabs>
         <w:spacing w:after="0" w:line="360" w:lineRule="atLeast"/>
-        <w:rPr>
-          <w:rFonts w:ascii="Times New Roman" w:eastAsia="Times New Roman" w:hAnsi="Times New Roman" w:cs="Times New Roman"/>
-          <w:sz w:val="24"/>
-          <w:szCs w:val="24"/>
-        </w:rPr>
-      </w:pPr>
-      <w:r>
-        <w:rPr>
-          <w:rFonts w:ascii="Times New Roman" w:eastAsia="Times New Roman" w:hAnsi="Times New Roman" w:cs="Times New Roman"/>
-          <w:sz w:val="24"/>
-          <w:szCs w:val="24"/>
-        </w:rPr>
+        <w:ind w:left="1440"/>
+        <w:rPr>
+          <w:rFonts w:ascii="Times New Roman" w:eastAsia="Times New Roman" w:hAnsi="Times New Roman" w:cs="Times New Roman"/>
+          <w:sz w:val="24"/>
+          <w:szCs w:val="24"/>
+        </w:rPr>
+      </w:pPr>
+      <w:r>
+        <w:rPr>
+          <w:rFonts w:ascii="Times New Roman" w:eastAsia="Times New Roman" w:hAnsi="Times New Roman" w:cs="Times New Roman"/>
+          <w:sz w:val="24"/>
+          <w:szCs w:val="24"/>
+        </w:rPr>
+        <w:lastRenderedPageBreak/>
         <w:t>In the navigation pane, choose Policies.</w:t>
       </w:r>
     </w:p>
@@ -326,7 +1000,12 @@
           <w:numId w:val="3"/>
         </w:numPr>
         <w:shd w:val="clear" w:color="auto" w:fill="FFFFFF"/>
+        <w:tabs>
+          <w:tab w:val="clear" w:pos="720"/>
+          <w:tab w:val="num" w:pos="1440"/>
+        </w:tabs>
         <w:spacing w:after="0" w:line="360" w:lineRule="atLeast"/>
+        <w:ind w:left="1440"/>
         <w:rPr>
           <w:rFonts w:ascii="Times New Roman" w:eastAsia="Times New Roman" w:hAnsi="Times New Roman" w:cs="Times New Roman"/>
           <w:sz w:val="24"/>
@@ -349,7 +1028,12 @@
           <w:numId w:val="3"/>
         </w:numPr>
         <w:shd w:val="clear" w:color="auto" w:fill="FFFFFF"/>
+        <w:tabs>
+          <w:tab w:val="clear" w:pos="720"/>
+          <w:tab w:val="num" w:pos="1440"/>
+        </w:tabs>
         <w:spacing w:after="0" w:line="360" w:lineRule="atLeast"/>
+        <w:ind w:left="1440"/>
         <w:rPr>
           <w:rFonts w:ascii="Times New Roman" w:eastAsia="Times New Roman" w:hAnsi="Times New Roman" w:cs="Times New Roman"/>
           <w:sz w:val="24"/>
@@ -372,7 +1056,12 @@
           <w:numId w:val="3"/>
         </w:numPr>
         <w:shd w:val="clear" w:color="auto" w:fill="FFFFFF"/>
+        <w:tabs>
+          <w:tab w:val="clear" w:pos="720"/>
+          <w:tab w:val="num" w:pos="1440"/>
+        </w:tabs>
         <w:spacing w:after="0" w:line="360" w:lineRule="atLeast"/>
+        <w:ind w:left="1440"/>
         <w:rPr>
           <w:rFonts w:ascii="Times New Roman" w:eastAsia="Times New Roman" w:hAnsi="Times New Roman" w:cs="Times New Roman"/>
           <w:sz w:val="24"/>
@@ -386,6 +1075,86 @@
           <w:szCs w:val="24"/>
         </w:rPr>
         <w:t>For Actions, choose Expand all, and then choose the bucket permissions and object permissions needed for the IAM policy.</w:t>
+      </w:r>
+    </w:p>
+    <w:p>
+      <w:pPr>
+        <w:shd w:val="clear" w:color="auto" w:fill="FFFFFF"/>
+        <w:spacing w:before="120" w:after="0" w:line="360" w:lineRule="atLeast"/>
+        <w:ind w:left="1440"/>
+        <w:rPr>
+          <w:rFonts w:ascii="Times New Roman" w:eastAsia="Times New Roman" w:hAnsi="Times New Roman" w:cs="Times New Roman"/>
+          <w:sz w:val="24"/>
+          <w:szCs w:val="24"/>
+        </w:rPr>
+      </w:pPr>
+      <w:r>
+        <w:rPr>
+          <w:rFonts w:ascii="Times New Roman" w:eastAsia="Times New Roman" w:hAnsi="Times New Roman" w:cs="Times New Roman"/>
+          <w:sz w:val="24"/>
+          <w:szCs w:val="24"/>
+        </w:rPr>
+        <w:t xml:space="preserve">Object permissions are permissions for object operations in Amazon </w:t>
+      </w:r>
+      <w:proofErr w:type="gramStart"/>
+      <w:r>
+        <w:rPr>
+          <w:rFonts w:ascii="Times New Roman" w:eastAsia="Times New Roman" w:hAnsi="Times New Roman" w:cs="Times New Roman"/>
+          <w:sz w:val="24"/>
+          <w:szCs w:val="24"/>
+        </w:rPr>
+        <w:t>S3, and</w:t>
+      </w:r>
+      <w:proofErr w:type="gramEnd"/>
+      <w:r>
+        <w:rPr>
+          <w:rFonts w:ascii="Times New Roman" w:eastAsia="Times New Roman" w:hAnsi="Times New Roman" w:cs="Times New Roman"/>
+          <w:sz w:val="24"/>
+          <w:szCs w:val="24"/>
+        </w:rPr>
+        <w:t xml:space="preserve"> need to be granted for objects in a bucket, not the bucket itself. Choose </w:t>
+      </w:r>
+      <w:proofErr w:type="gramStart"/>
+      <w:r>
+        <w:rPr>
+          <w:rFonts w:ascii="Times New Roman" w:eastAsia="Times New Roman" w:hAnsi="Times New Roman" w:cs="Times New Roman"/>
+          <w:sz w:val="24"/>
+          <w:szCs w:val="24"/>
+        </w:rPr>
+        <w:t>Resources, and</w:t>
+      </w:r>
+      <w:proofErr w:type="gramEnd"/>
+      <w:r>
+        <w:rPr>
+          <w:rFonts w:ascii="Times New Roman" w:eastAsia="Times New Roman" w:hAnsi="Times New Roman" w:cs="Times New Roman"/>
+          <w:sz w:val="24"/>
+          <w:szCs w:val="24"/>
+        </w:rPr>
+        <w:t xml:space="preserve"> choose Add ARN for bucket.</w:t>
+      </w:r>
+    </w:p>
+    <w:p>
+      <w:pPr>
+        <w:pStyle w:val="ListParagraph"/>
+        <w:numPr>
+          <w:ilvl w:val="0"/>
+          <w:numId w:val="7"/>
+        </w:numPr>
+        <w:shd w:val="clear" w:color="auto" w:fill="FFFFFF"/>
+        <w:spacing w:after="0" w:line="360" w:lineRule="atLeast"/>
+        <w:rPr>
+          <w:rFonts w:ascii="Times New Roman" w:eastAsia="Times New Roman" w:hAnsi="Times New Roman" w:cs="Times New Roman"/>
+          <w:sz w:val="24"/>
+          <w:szCs w:val="24"/>
+        </w:rPr>
+      </w:pPr>
+      <w:r>
+        <w:rPr>
+          <w:rFonts w:ascii="Times New Roman" w:eastAsia="Times New Roman" w:hAnsi="Times New Roman" w:cs="Times New Roman"/>
+          <w:sz w:val="24"/>
+          <w:szCs w:val="24"/>
+        </w:rPr>
+        <w:t>In the Add ARN(s) dialog box, provide the details about your resource, and choose Add.</w:t>
       </w:r>
     </w:p>
     <w:p>
@@ -405,30 +1174,52 @@
           <w:sz w:val="24"/>
           <w:szCs w:val="24"/>
         </w:rPr>
-        <w:t>Object permissions are permissions for object operations in Amazon S3, and need to be granted for objects in a bucket, not the bucket itself. Choose Resources, and choose Add ARN for bucket.</w:t>
-      </w:r>
-    </w:p>
-    <w:p>
-      <w:pPr>
-        <w:numPr>
-          <w:ilvl w:val="0"/>
-          <w:numId w:val="3"/>
-        </w:numPr>
-        <w:shd w:val="clear" w:color="auto" w:fill="FFFFFF"/>
-        <w:spacing w:after="0" w:line="360" w:lineRule="atLeast"/>
-        <w:rPr>
-          <w:rFonts w:ascii="Times New Roman" w:eastAsia="Times New Roman" w:hAnsi="Times New Roman" w:cs="Times New Roman"/>
-          <w:sz w:val="24"/>
-          <w:szCs w:val="24"/>
-        </w:rPr>
-      </w:pPr>
-      <w:r>
-        <w:rPr>
-          <w:rFonts w:ascii="Times New Roman" w:eastAsia="Times New Roman" w:hAnsi="Times New Roman" w:cs="Times New Roman"/>
-          <w:sz w:val="24"/>
-          <w:szCs w:val="24"/>
-        </w:rPr>
-        <w:t>In the Add ARN(s) dialog box, provide the details about your resource, and choose Add.</w:t>
+        <w:t>Specify the Amazon S3 bucket to allow access to. For instance, if you want to allow Aurora to access the Amazon S3 bucket named </w:t>
+      </w:r>
+      <w:r>
+        <w:rPr>
+          <w:rFonts w:ascii="Times New Roman" w:eastAsia="Times New Roman" w:hAnsi="Times New Roman" w:cs="Times New Roman"/>
+          <w:sz w:val="24"/>
+          <w:szCs w:val="24"/>
+          <w:shd w:val="clear" w:color="auto" w:fill="F2F3F3"/>
+        </w:rPr>
+        <w:t>example-bucket</w:t>
+      </w:r>
+      <w:r>
+        <w:rPr>
+          <w:rFonts w:ascii="Times New Roman" w:eastAsia="Times New Roman" w:hAnsi="Times New Roman" w:cs="Times New Roman"/>
+          <w:sz w:val="24"/>
+          <w:szCs w:val="24"/>
+        </w:rPr>
+        <w:t>, then set the Amazon Resource Name (ARN) value to </w:t>
+      </w:r>
+      <w:proofErr w:type="gramStart"/>
+      <w:r>
+        <w:rPr>
+          <w:rFonts w:ascii="Times New Roman" w:eastAsia="Times New Roman" w:hAnsi="Times New Roman" w:cs="Times New Roman"/>
+          <w:sz w:val="24"/>
+          <w:szCs w:val="24"/>
+          <w:shd w:val="clear" w:color="auto" w:fill="F2F3F3"/>
+        </w:rPr>
+        <w:t>arn:aws</w:t>
+      </w:r>
+      <w:proofErr w:type="gramEnd"/>
+      <w:r>
+        <w:rPr>
+          <w:rFonts w:ascii="Times New Roman" w:eastAsia="Times New Roman" w:hAnsi="Times New Roman" w:cs="Times New Roman"/>
+          <w:sz w:val="24"/>
+          <w:szCs w:val="24"/>
+          <w:shd w:val="clear" w:color="auto" w:fill="F2F3F3"/>
+        </w:rPr>
+        <w:t>:s3:::example-bucket</w:t>
+      </w:r>
+      <w:r>
+        <w:rPr>
+          <w:rFonts w:ascii="Times New Roman" w:eastAsia="Times New Roman" w:hAnsi="Times New Roman" w:cs="Times New Roman"/>
+          <w:sz w:val="24"/>
+          <w:szCs w:val="24"/>
+        </w:rPr>
+        <w:t>.</w:t>
       </w:r>
     </w:p>
     <w:p>
@@ -444,64 +1235,10 @@
       </w:pPr>
       <w:r>
         <w:rPr>
-          <w:rFonts w:ascii="Times New Roman" w:eastAsia="Times New Roman" w:hAnsi="Times New Roman" w:cs="Times New Roman"/>
-          <w:sz w:val="24"/>
-          <w:szCs w:val="24"/>
-        </w:rPr>
-        <w:t>Specify the Amazon S3 bucket to allow access to. For instance, if you want to allow Aurora to access the Amazon S3 bucket named </w:t>
-      </w:r>
-      <w:r>
-        <w:rPr>
-          <w:rFonts w:ascii="Times New Roman" w:eastAsia="Times New Roman" w:hAnsi="Times New Roman" w:cs="Times New Roman"/>
-          <w:sz w:val="24"/>
-          <w:szCs w:val="24"/>
-          <w:shd w:val="clear" w:color="auto" w:fill="F2F3F3"/>
-        </w:rPr>
-        <w:t>example-bucket</w:t>
-      </w:r>
-      <w:r>
-        <w:rPr>
-          <w:rFonts w:ascii="Times New Roman" w:eastAsia="Times New Roman" w:hAnsi="Times New Roman" w:cs="Times New Roman"/>
-          <w:sz w:val="24"/>
-          <w:szCs w:val="24"/>
-        </w:rPr>
-        <w:t>, then set the Amazon Resource Name (ARN) value to </w:t>
-      </w:r>
-      <w:r>
-        <w:rPr>
-          <w:rFonts w:ascii="Times New Roman" w:eastAsia="Times New Roman" w:hAnsi="Times New Roman" w:cs="Times New Roman"/>
-          <w:sz w:val="24"/>
-          <w:szCs w:val="24"/>
-          <w:shd w:val="clear" w:color="auto" w:fill="F2F3F3"/>
-        </w:rPr>
-        <w:t>arn:aws:s3:::example-bucket</w:t>
-      </w:r>
-      <w:r>
-        <w:rPr>
-          <w:rFonts w:ascii="Times New Roman" w:eastAsia="Times New Roman" w:hAnsi="Times New Roman" w:cs="Times New Roman"/>
-          <w:sz w:val="24"/>
-          <w:szCs w:val="24"/>
-        </w:rPr>
-        <w:t>.</w:t>
-      </w:r>
-    </w:p>
-    <w:p>
-      <w:pPr>
-        <w:shd w:val="clear" w:color="auto" w:fill="FFFFFF"/>
-        <w:spacing w:before="120" w:after="0" w:line="360" w:lineRule="atLeast"/>
-        <w:ind w:left="720"/>
-        <w:rPr>
-          <w:rFonts w:ascii="Times New Roman" w:eastAsia="Times New Roman" w:hAnsi="Times New Roman" w:cs="Times New Roman"/>
-          <w:sz w:val="24"/>
-          <w:szCs w:val="24"/>
-        </w:rPr>
-      </w:pPr>
-      <w:r>
-        <w:rPr>
           <w:noProof/>
         </w:rPr>
         <w:drawing>
-          <wp:inline distT="0" distB="0" distL="0" distR="0" wp14:anchorId="7C7E8457" wp14:editId="3F9D9F74">
+          <wp:inline distT="0" distB="0" distL="0" distR="0" wp14:anchorId="476E8FF3" wp14:editId="77952774">
             <wp:extent cx="5882640" cy="2354580"/>
             <wp:effectExtent l="0" t="0" r="3810" b="7620"/>
             <wp:docPr id="3" name="Picture 3"/>
@@ -516,7 +1253,7 @@
                     <pic:cNvPicPr/>
                   </pic:nvPicPr>
                   <pic:blipFill rotWithShape="1">
-                    <a:blip r:embed="rId10"/>
+                    <a:blip r:embed="rId13"/>
                     <a:srcRect t="12081" r="1026" b="17492"/>
                     <a:stretch/>
                   </pic:blipFill>
@@ -561,7 +1298,7 @@
         <w:pStyle w:val="ListParagraph"/>
         <w:numPr>
           <w:ilvl w:val="0"/>
-          <w:numId w:val="3"/>
+          <w:numId w:val="7"/>
         </w:numPr>
         <w:shd w:val="clear" w:color="auto" w:fill="FFFFFF"/>
         <w:spacing w:after="0" w:line="360" w:lineRule="atLeast"/>
@@ -596,7 +1333,7 @@
       <w:pPr>
         <w:numPr>
           <w:ilvl w:val="0"/>
-          <w:numId w:val="3"/>
+          <w:numId w:val="7"/>
         </w:numPr>
         <w:shd w:val="clear" w:color="auto" w:fill="FFFFFF"/>
         <w:spacing w:after="0" w:line="360" w:lineRule="atLeast"/>
@@ -619,7 +1356,7 @@
       <w:pPr>
         <w:numPr>
           <w:ilvl w:val="0"/>
-          <w:numId w:val="3"/>
+          <w:numId w:val="7"/>
         </w:numPr>
         <w:shd w:val="clear" w:color="auto" w:fill="FFFFFF"/>
         <w:spacing w:after="0" w:line="360" w:lineRule="atLeast"/>
@@ -642,7 +1379,7 @@
       <w:pPr>
         <w:numPr>
           <w:ilvl w:val="0"/>
-          <w:numId w:val="3"/>
+          <w:numId w:val="7"/>
         </w:numPr>
         <w:shd w:val="clear" w:color="auto" w:fill="FFFFFF"/>
         <w:spacing w:after="0" w:line="360" w:lineRule="atLeast"/>
@@ -660,6 +1397,7 @@
         </w:rPr>
         <w:t>For Name, enter a name for your IAM policy, for example </w:t>
       </w:r>
+      <w:proofErr w:type="spellStart"/>
       <w:r>
         <w:rPr>
           <w:rFonts w:ascii="Times New Roman" w:eastAsia="Times New Roman" w:hAnsi="Times New Roman" w:cs="Times New Roman"/>
@@ -669,29 +1407,21 @@
         </w:rPr>
         <w:t>AllowAuroraToExampleBucket</w:t>
       </w:r>
-      <w:r>
-        <w:rPr>
-          <w:rFonts w:ascii="Times New Roman" w:eastAsia="Times New Roman" w:hAnsi="Times New Roman" w:cs="Times New Roman"/>
-          <w:sz w:val="24"/>
-          <w:szCs w:val="24"/>
-        </w:rPr>
-        <w:t xml:space="preserve">. You use this name when you create an IAM </w:t>
-      </w:r>
-      <w:r>
-        <w:rPr>
-          <w:rFonts w:ascii="Times New Roman" w:eastAsia="Times New Roman" w:hAnsi="Times New Roman" w:cs="Times New Roman"/>
-          <w:sz w:val="24"/>
-          <w:szCs w:val="24"/>
-        </w:rPr>
-        <w:lastRenderedPageBreak/>
-        <w:t>role to associate with your Aurora DB cluster. You can also add an optional Description value.</w:t>
+      <w:proofErr w:type="spellEnd"/>
+      <w:r>
+        <w:rPr>
+          <w:rFonts w:ascii="Times New Roman" w:eastAsia="Times New Roman" w:hAnsi="Times New Roman" w:cs="Times New Roman"/>
+          <w:sz w:val="24"/>
+          <w:szCs w:val="24"/>
+        </w:rPr>
+        <w:t>. You use this name when you create an IAM role to associate with your Aurora DB cluster. You can also add an optional Description value.</w:t>
       </w:r>
     </w:p>
     <w:p>
       <w:pPr>
         <w:numPr>
           <w:ilvl w:val="0"/>
-          <w:numId w:val="3"/>
+          <w:numId w:val="7"/>
         </w:numPr>
         <w:shd w:val="clear" w:color="auto" w:fill="FFFFFF"/>
         <w:spacing w:after="0" w:line="360" w:lineRule="atLeast"/>
@@ -758,7 +1488,7 @@
           <w:noProof/>
         </w:rPr>
         <w:drawing>
-          <wp:inline distT="0" distB="0" distL="0" distR="0" wp14:anchorId="188128A6" wp14:editId="28A62230">
+          <wp:inline distT="0" distB="0" distL="0" distR="0" wp14:anchorId="3017869A" wp14:editId="1193865C">
             <wp:extent cx="5943600" cy="3343275"/>
             <wp:effectExtent l="0" t="0" r="0" b="9525"/>
             <wp:docPr id="4" name="Picture 4"/>
@@ -773,7 +1503,7 @@
                     <pic:cNvPicPr/>
                   </pic:nvPicPr>
                   <pic:blipFill>
-                    <a:blip r:embed="rId11"/>
+                    <a:blip r:embed="rId14"/>
                     <a:stretch>
                       <a:fillRect/>
                     </a:stretch>
@@ -799,7 +1529,7 @@
         <w:pStyle w:val="NormalWeb"/>
         <w:numPr>
           <w:ilvl w:val="0"/>
-          <w:numId w:val="2"/>
+          <w:numId w:val="7"/>
         </w:numPr>
         <w:shd w:val="clear" w:color="auto" w:fill="FFFFFF"/>
         <w:spacing w:before="0" w:beforeAutospacing="0" w:after="0" w:afterAutospacing="0" w:line="360" w:lineRule="atLeast"/>
@@ -856,9 +1586,27 @@
           <w:sz w:val="24"/>
           <w:szCs w:val="24"/>
         </w:rPr>
-        <w:t>Sign in to the AWS Management Console and open the Amazon RDS console at </w:t>
-      </w:r>
-      <w:hyperlink r:id="rId12" w:tgtFrame="_blank" w:history="1">
+        <w:t xml:space="preserve">Sign </w:t>
+      </w:r>
+      <w:proofErr w:type="gramStart"/>
+      <w:r>
+        <w:rPr>
+          <w:rFonts w:ascii="inherit" w:eastAsia="Times New Roman" w:hAnsi="inherit" w:cs="Arial"/>
+          <w:sz w:val="24"/>
+          <w:szCs w:val="24"/>
+        </w:rPr>
+        <w:t>in to</w:t>
+      </w:r>
+      <w:proofErr w:type="gramEnd"/>
+      <w:r>
+        <w:rPr>
+          <w:rFonts w:ascii="inherit" w:eastAsia="Times New Roman" w:hAnsi="inherit" w:cs="Arial"/>
+          <w:sz w:val="24"/>
+          <w:szCs w:val="24"/>
+        </w:rPr>
+        <w:t xml:space="preserve"> the AWS Management Console and open the Amazon RDS console at </w:t>
+      </w:r>
+      <w:hyperlink r:id="rId15" w:tgtFrame="_blank" w:history="1">
         <w:r>
           <w:rPr>
             <w:rFonts w:ascii="inherit" w:eastAsia="Times New Roman" w:hAnsi="inherit" w:cs="Arial"/>
@@ -1091,7 +1839,6 @@
           <w:sz w:val="24"/>
           <w:szCs w:val="24"/>
         </w:rPr>
-        <w:lastRenderedPageBreak/>
         <w:t>Choose Create.</w:t>
       </w:r>
     </w:p>
@@ -1109,8 +1856,9 @@
         <w:rPr>
           <w:noProof/>
         </w:rPr>
+        <w:lastRenderedPageBreak/>
         <w:drawing>
-          <wp:inline distT="0" distB="0" distL="0" distR="0" wp14:anchorId="197CECEA" wp14:editId="4548454E">
+          <wp:inline distT="0" distB="0" distL="0" distR="0" wp14:anchorId="639624AD" wp14:editId="1209F5F7">
             <wp:extent cx="5860111" cy="2464904"/>
             <wp:effectExtent l="0" t="0" r="7620" b="0"/>
             <wp:docPr id="5" name="Picture 5"/>
@@ -1125,7 +1873,7 @@
                     <pic:cNvPicPr/>
                   </pic:nvPicPr>
                   <pic:blipFill rotWithShape="1">
-                    <a:blip r:embed="rId13"/>
+                    <a:blip r:embed="rId16"/>
                     <a:srcRect t="16886" r="1383" b="9371"/>
                     <a:stretch/>
                   </pic:blipFill>
@@ -1169,7 +1917,7 @@
         <w:pStyle w:val="NormalWeb"/>
         <w:numPr>
           <w:ilvl w:val="0"/>
-          <w:numId w:val="2"/>
+          <w:numId w:val="7"/>
         </w:numPr>
         <w:shd w:val="clear" w:color="auto" w:fill="FFFFFF"/>
         <w:spacing w:before="0" w:beforeAutospacing="0" w:after="0" w:afterAutospacing="0" w:line="360" w:lineRule="atLeast"/>
@@ -1201,7 +1949,15 @@
         <w:t>aws_default_s3_role</w:t>
       </w:r>
       <w:r>
-        <w:t> DB cluster parameter to the Amazon Resource Name (ARN) of the new IAM role. If an IAM role isn't specified for </w:t>
+        <w:t xml:space="preserve"> DB cluster parameter to the Amazon Resource Name (ARN) of the new IAM role. If an IAM role </w:t>
+      </w:r>
+      <w:proofErr w:type="gramStart"/>
+      <w:r>
+        <w:t>isn't</w:t>
+      </w:r>
+      <w:proofErr w:type="gramEnd"/>
+      <w:r>
+        <w:t xml:space="preserve"> specified for </w:t>
       </w:r>
       <w:r>
         <w:rPr>
@@ -1250,7 +2006,7 @@
           <w:noProof/>
         </w:rPr>
         <w:drawing>
-          <wp:inline distT="0" distB="0" distL="0" distR="0" wp14:anchorId="7C99D09E" wp14:editId="28DA1F0A">
+          <wp:inline distT="0" distB="0" distL="0" distR="0" wp14:anchorId="232DB489" wp14:editId="2B73C144">
             <wp:extent cx="5907819" cy="1120748"/>
             <wp:effectExtent l="0" t="0" r="0" b="3810"/>
             <wp:docPr id="6" name="Picture 6"/>
@@ -1265,7 +2021,7 @@
                     <pic:cNvPicPr/>
                   </pic:nvPicPr>
                   <pic:blipFill rotWithShape="1">
-                    <a:blip r:embed="rId14"/>
+                    <a:blip r:embed="rId17"/>
                     <a:srcRect l="-1" t="11419" r="576" b="55050"/>
                     <a:stretch/>
                   </pic:blipFill>
@@ -1305,7 +2061,7 @@
         <w:pStyle w:val="NormalWeb"/>
         <w:numPr>
           <w:ilvl w:val="0"/>
-          <w:numId w:val="2"/>
+          <w:numId w:val="7"/>
         </w:numPr>
         <w:shd w:val="clear" w:color="auto" w:fill="FFFFFF"/>
         <w:spacing w:before="0" w:beforeAutospacing="0" w:after="0" w:afterAutospacing="0" w:line="360" w:lineRule="atLeast"/>
@@ -1313,7 +2069,7 @@
       <w:r>
         <w:t>To permit database users in an Aurora MySQL DB cluster to access Amazon S3, associate the role that you created in </w:t>
       </w:r>
-      <w:hyperlink r:id="rId15" w:history="1">
+      <w:hyperlink r:id="rId18" w:history="1">
         <w:r>
           <w:rPr>
             <w:rStyle w:val="Hyperlink"/>
@@ -1326,7 +2082,7 @@
       <w:r>
         <w:t> with the DB cluster. For an Aurora global database, associate the role with each Aurora cluster in the global database. For information about associating an IAM role with a DB cluster, see </w:t>
       </w:r>
-      <w:hyperlink r:id="rId16" w:history="1">
+      <w:hyperlink r:id="rId19" w:history="1">
         <w:r>
           <w:rPr>
             <w:rStyle w:val="Hyperlink"/>
@@ -1345,19 +2101,13 @@
         <w:pStyle w:val="NormalWeb"/>
         <w:numPr>
           <w:ilvl w:val="0"/>
-          <w:numId w:val="2"/>
+          <w:numId w:val="7"/>
         </w:numPr>
         <w:shd w:val="clear" w:color="auto" w:fill="FFFFFF"/>
         <w:spacing w:before="0" w:beforeAutospacing="0" w:after="0" w:afterAutospacing="0" w:line="360" w:lineRule="atLeast"/>
       </w:pPr>
       <w:r>
-        <w:t>Configure</w:t>
-      </w:r>
-      <w:r>
-        <w:t xml:space="preserve"> the</w:t>
-      </w:r>
-      <w:r>
-        <w:t xml:space="preserve"> Aurora MySQL DB cluster to allow outbound connections to Amazon S3</w:t>
+        <w:t>Configure the Aurora MySQL DB cluster to allow outbound connections to Amazon S3</w:t>
       </w:r>
     </w:p>
     <w:p>
@@ -1365,16 +2115,13 @@
         <w:pStyle w:val="NormalWeb"/>
         <w:numPr>
           <w:ilvl w:val="0"/>
-          <w:numId w:val="2"/>
+          <w:numId w:val="7"/>
         </w:numPr>
         <w:shd w:val="clear" w:color="auto" w:fill="FFFFFF"/>
         <w:spacing w:before="0" w:beforeAutospacing="0" w:after="0" w:afterAutospacing="0" w:line="360" w:lineRule="atLeast"/>
       </w:pPr>
       <w:r>
-        <w:t>Specifying a path to an Amazon S3 bucket</w:t>
-      </w:r>
-      <w:r>
-        <w:t>:</w:t>
+        <w:t>Specifying a path to an Amazon S3 bucket:</w:t>
       </w:r>
     </w:p>
     <w:p>
@@ -1385,10 +2132,7 @@
         <w:ind w:left="360"/>
       </w:pPr>
       <w:r>
-        <w:t xml:space="preserve">                </w:t>
-      </w:r>
-      <w:r>
-        <w:t>s3-region://bucket-name/file-name-or-prefix</w:t>
+        <w:t xml:space="preserve">                s3-region://bucket-name/file-name-or-prefix</w:t>
       </w:r>
     </w:p>
     <w:p>
@@ -1396,16 +2140,13 @@
         <w:pStyle w:val="NormalWeb"/>
         <w:numPr>
           <w:ilvl w:val="0"/>
-          <w:numId w:val="2"/>
+          <w:numId w:val="7"/>
         </w:numPr>
         <w:shd w:val="clear" w:color="auto" w:fill="FFFFFF"/>
         <w:spacing w:before="0" w:beforeAutospacing="0" w:after="0" w:afterAutospacing="0" w:line="360" w:lineRule="atLeast"/>
       </w:pPr>
       <w:r>
-        <w:t xml:space="preserve"> </w:t>
-      </w:r>
-      <w:r>
-        <w:t>LOAD DATA FROM S3</w:t>
+        <w:t xml:space="preserve"> LOAD DATA FROM S3</w:t>
       </w:r>
     </w:p>
     <w:sectPr>
@@ -1849,6 +2590,123 @@
     </w:lvl>
   </w:abstractNum>
   <w:abstractNum w:abstractNumId="4" w15:restartNumberingAfterBreak="0">
+    <w:nsid w:val="3AAA3E77"/>
+    <w:multiLevelType w:val="multilevel"/>
+    <w:tmpl w:val="1D720546"/>
+    <w:lvl w:ilvl="0">
+      <w:start w:val="1"/>
+      <w:numFmt w:val="decimal"/>
+      <w:lvlText w:val="%1."/>
+      <w:lvlJc w:val="left"/>
+      <w:pPr>
+        <w:tabs>
+          <w:tab w:val="num" w:pos="720"/>
+        </w:tabs>
+        <w:ind w:left="720" w:hanging="360"/>
+      </w:pPr>
+    </w:lvl>
+    <w:lvl w:ilvl="1">
+      <w:start w:val="1"/>
+      <w:numFmt w:val="bullet"/>
+      <w:lvlText w:val=""/>
+      <w:lvlJc w:val="left"/>
+      <w:pPr>
+        <w:tabs>
+          <w:tab w:val="num" w:pos="1440"/>
+        </w:tabs>
+        <w:ind w:left="1440" w:hanging="360"/>
+      </w:pPr>
+      <w:rPr>
+        <w:rFonts w:ascii="Symbol" w:hAnsi="Symbol" w:hint="default"/>
+        <w:sz w:val="20"/>
+      </w:rPr>
+    </w:lvl>
+    <w:lvl w:ilvl="2">
+      <w:start w:val="1"/>
+      <w:numFmt w:val="decimal"/>
+      <w:lvlText w:val="%3."/>
+      <w:lvlJc w:val="left"/>
+      <w:pPr>
+        <w:tabs>
+          <w:tab w:val="num" w:pos="2160"/>
+        </w:tabs>
+        <w:ind w:left="2160" w:hanging="360"/>
+      </w:pPr>
+    </w:lvl>
+    <w:lvl w:ilvl="3" w:tentative="1">
+      <w:start w:val="1"/>
+      <w:numFmt w:val="decimal"/>
+      <w:lvlText w:val="%4."/>
+      <w:lvlJc w:val="left"/>
+      <w:pPr>
+        <w:tabs>
+          <w:tab w:val="num" w:pos="2880"/>
+        </w:tabs>
+        <w:ind w:left="2880" w:hanging="360"/>
+      </w:pPr>
+    </w:lvl>
+    <w:lvl w:ilvl="4" w:tentative="1">
+      <w:start w:val="1"/>
+      <w:numFmt w:val="decimal"/>
+      <w:lvlText w:val="%5."/>
+      <w:lvlJc w:val="left"/>
+      <w:pPr>
+        <w:tabs>
+          <w:tab w:val="num" w:pos="3600"/>
+        </w:tabs>
+        <w:ind w:left="3600" w:hanging="360"/>
+      </w:pPr>
+    </w:lvl>
+    <w:lvl w:ilvl="5" w:tentative="1">
+      <w:start w:val="1"/>
+      <w:numFmt w:val="decimal"/>
+      <w:lvlText w:val="%6."/>
+      <w:lvlJc w:val="left"/>
+      <w:pPr>
+        <w:tabs>
+          <w:tab w:val="num" w:pos="4320"/>
+        </w:tabs>
+        <w:ind w:left="4320" w:hanging="360"/>
+      </w:pPr>
+    </w:lvl>
+    <w:lvl w:ilvl="6" w:tentative="1">
+      <w:start w:val="1"/>
+      <w:numFmt w:val="decimal"/>
+      <w:lvlText w:val="%7."/>
+      <w:lvlJc w:val="left"/>
+      <w:pPr>
+        <w:tabs>
+          <w:tab w:val="num" w:pos="5040"/>
+        </w:tabs>
+        <w:ind w:left="5040" w:hanging="360"/>
+      </w:pPr>
+    </w:lvl>
+    <w:lvl w:ilvl="7" w:tentative="1">
+      <w:start w:val="1"/>
+      <w:numFmt w:val="decimal"/>
+      <w:lvlText w:val="%8."/>
+      <w:lvlJc w:val="left"/>
+      <w:pPr>
+        <w:tabs>
+          <w:tab w:val="num" w:pos="5760"/>
+        </w:tabs>
+        <w:ind w:left="5760" w:hanging="360"/>
+      </w:pPr>
+    </w:lvl>
+    <w:lvl w:ilvl="8" w:tentative="1">
+      <w:start w:val="1"/>
+      <w:numFmt w:val="decimal"/>
+      <w:lvlText w:val="%9."/>
+      <w:lvlJc w:val="left"/>
+      <w:pPr>
+        <w:tabs>
+          <w:tab w:val="num" w:pos="6480"/>
+        </w:tabs>
+        <w:ind w:left="6480" w:hanging="360"/>
+      </w:pPr>
+    </w:lvl>
+  </w:abstractNum>
+  <w:abstractNum w:abstractNumId="5" w15:restartNumberingAfterBreak="0">
     <w:nsid w:val="3D8725CD"/>
     <w:multiLevelType w:val="multilevel"/>
     <w:tmpl w:val="D004E616"/>
@@ -1961,10 +2819,123 @@
       </w:pPr>
     </w:lvl>
   </w:abstractNum>
-  <w:abstractNum w:abstractNumId="5" w15:restartNumberingAfterBreak="0">
+  <w:abstractNum w:abstractNumId="6" w15:restartNumberingAfterBreak="0">
     <w:nsid w:val="4D450F20"/>
     <w:multiLevelType w:val="multilevel"/>
     <w:tmpl w:val="E2A0CC9A"/>
+    <w:lvl w:ilvl="0">
+      <w:start w:val="1"/>
+      <w:numFmt w:val="decimal"/>
+      <w:lvlText w:val="%1."/>
+      <w:lvlJc w:val="left"/>
+      <w:pPr>
+        <w:tabs>
+          <w:tab w:val="num" w:pos="720"/>
+        </w:tabs>
+        <w:ind w:left="720" w:hanging="360"/>
+      </w:pPr>
+    </w:lvl>
+    <w:lvl w:ilvl="1" w:tentative="1">
+      <w:start w:val="1"/>
+      <w:numFmt w:val="decimal"/>
+      <w:lvlText w:val="%2."/>
+      <w:lvlJc w:val="left"/>
+      <w:pPr>
+        <w:tabs>
+          <w:tab w:val="num" w:pos="1440"/>
+        </w:tabs>
+        <w:ind w:left="1440" w:hanging="360"/>
+      </w:pPr>
+    </w:lvl>
+    <w:lvl w:ilvl="2" w:tentative="1">
+      <w:start w:val="1"/>
+      <w:numFmt w:val="decimal"/>
+      <w:lvlText w:val="%3."/>
+      <w:lvlJc w:val="left"/>
+      <w:pPr>
+        <w:tabs>
+          <w:tab w:val="num" w:pos="2160"/>
+        </w:tabs>
+        <w:ind w:left="2160" w:hanging="360"/>
+      </w:pPr>
+    </w:lvl>
+    <w:lvl w:ilvl="3" w:tentative="1">
+      <w:start w:val="1"/>
+      <w:numFmt w:val="decimal"/>
+      <w:lvlText w:val="%4."/>
+      <w:lvlJc w:val="left"/>
+      <w:pPr>
+        <w:tabs>
+          <w:tab w:val="num" w:pos="2880"/>
+        </w:tabs>
+        <w:ind w:left="2880" w:hanging="360"/>
+      </w:pPr>
+    </w:lvl>
+    <w:lvl w:ilvl="4" w:tentative="1">
+      <w:start w:val="1"/>
+      <w:numFmt w:val="decimal"/>
+      <w:lvlText w:val="%5."/>
+      <w:lvlJc w:val="left"/>
+      <w:pPr>
+        <w:tabs>
+          <w:tab w:val="num" w:pos="3600"/>
+        </w:tabs>
+        <w:ind w:left="3600" w:hanging="360"/>
+      </w:pPr>
+    </w:lvl>
+    <w:lvl w:ilvl="5" w:tentative="1">
+      <w:start w:val="1"/>
+      <w:numFmt w:val="decimal"/>
+      <w:lvlText w:val="%6."/>
+      <w:lvlJc w:val="left"/>
+      <w:pPr>
+        <w:tabs>
+          <w:tab w:val="num" w:pos="4320"/>
+        </w:tabs>
+        <w:ind w:left="4320" w:hanging="360"/>
+      </w:pPr>
+    </w:lvl>
+    <w:lvl w:ilvl="6" w:tentative="1">
+      <w:start w:val="1"/>
+      <w:numFmt w:val="decimal"/>
+      <w:lvlText w:val="%7."/>
+      <w:lvlJc w:val="left"/>
+      <w:pPr>
+        <w:tabs>
+          <w:tab w:val="num" w:pos="5040"/>
+        </w:tabs>
+        <w:ind w:left="5040" w:hanging="360"/>
+      </w:pPr>
+    </w:lvl>
+    <w:lvl w:ilvl="7" w:tentative="1">
+      <w:start w:val="1"/>
+      <w:numFmt w:val="decimal"/>
+      <w:lvlText w:val="%8."/>
+      <w:lvlJc w:val="left"/>
+      <w:pPr>
+        <w:tabs>
+          <w:tab w:val="num" w:pos="5760"/>
+        </w:tabs>
+        <w:ind w:left="5760" w:hanging="360"/>
+      </w:pPr>
+    </w:lvl>
+    <w:lvl w:ilvl="8" w:tentative="1">
+      <w:start w:val="1"/>
+      <w:numFmt w:val="decimal"/>
+      <w:lvlText w:val="%9."/>
+      <w:lvlJc w:val="left"/>
+      <w:pPr>
+        <w:tabs>
+          <w:tab w:val="num" w:pos="6480"/>
+        </w:tabs>
+        <w:ind w:left="6480" w:hanging="360"/>
+      </w:pPr>
+    </w:lvl>
+  </w:abstractNum>
+  <w:abstractNum w:abstractNumId="7" w15:restartNumberingAfterBreak="0">
+    <w:nsid w:val="538B4236"/>
+    <w:multiLevelType w:val="multilevel"/>
+    <w:tmpl w:val="85FEFBAE"/>
     <w:lvl w:ilvl="0">
       <w:start w:val="1"/>
       <w:numFmt w:val="decimal"/>
@@ -2081,16 +3052,32 @@
     <w:abstractNumId w:val="2"/>
   </w:num>
   <w:num w:numId="3">
-    <w:abstractNumId w:val="4"/>
+    <w:abstractNumId w:val="5"/>
   </w:num>
   <w:num w:numId="4">
     <w:abstractNumId w:val="0"/>
   </w:num>
   <w:num w:numId="5">
-    <w:abstractNumId w:val="5"/>
+    <w:abstractNumId w:val="6"/>
   </w:num>
   <w:num w:numId="6">
     <w:abstractNumId w:val="1"/>
+  </w:num>
+  <w:num w:numId="7">
+    <w:abstractNumId w:val="7"/>
+  </w:num>
+  <w:num w:numId="8">
+    <w:abstractNumId w:val="4"/>
+  </w:num>
+  <w:num w:numId="9">
+    <w:abstractNumId w:val="4"/>
+    <w:lvlOverride w:ilvl="1">
+      <w:lvl w:ilvl="1">
+        <w:numFmt w:val="lowerLetter"/>
+        <w:lvlText w:val="%2."/>
+        <w:lvlJc w:val="left"/>
+      </w:lvl>
+    </w:lvlOverride>
   </w:num>
 </w:numbering>
 </file>
@@ -2493,6 +3480,7 @@
   <w:style w:type="paragraph" w:default="1" w:styleId="Normal">
     <w:name w:val="Normal"/>
     <w:qFormat/>
+    <w:rsid w:val="005017B0"/>
   </w:style>
   <w:style w:type="character" w:default="1" w:styleId="DefaultParagraphFont">
     <w:name w:val="Default Paragraph Font"/>
@@ -2576,6 +3564,19 @@
     <w:name w:val="Title1"/>
     <w:basedOn w:val="Normal"/>
     <w:rsid w:val="00CD639A"/>
+    <w:pPr>
+      <w:spacing w:before="100" w:beforeAutospacing="1" w:after="100" w:afterAutospacing="1" w:line="240" w:lineRule="auto"/>
+    </w:pPr>
+    <w:rPr>
+      <w:rFonts w:ascii="Times New Roman" w:eastAsia="Times New Roman" w:hAnsi="Times New Roman" w:cs="Times New Roman"/>
+      <w:sz w:val="24"/>
+      <w:szCs w:val="24"/>
+    </w:rPr>
+  </w:style>
+  <w:style w:type="paragraph" w:customStyle="1" w:styleId="title">
+    <w:name w:val="title"/>
+    <w:basedOn w:val="Normal"/>
+    <w:rsid w:val="003D34DA"/>
     <w:pPr>
       <w:spacing w:before="100" w:beforeAutospacing="1" w:after="100" w:afterAutospacing="1" w:line="240" w:lineRule="auto"/>
     </w:pPr>

</xml_diff>

<commit_message>
Update Steps to Create database in AWS and connect to SQL.docx
</commit_message>
<xml_diff>
--- a/SQL Data/Steps to Create database in AWS and connect to SQL.docx
+++ b/SQL Data/Steps to Create database in AWS and connect to SQL.docx
@@ -1,6 +1,6 @@
 
 <file path=word/document.xml><?xml version="1.0" encoding="utf-8"?>
-<w:document xmlns:wpc="http://schemas.microsoft.com/office/word/2010/wordprocessingCanvas" xmlns:cx="http://schemas.microsoft.com/office/drawing/2014/chartex" xmlns:cx1="http://schemas.microsoft.com/office/drawing/2015/9/8/chartex" xmlns:cx2="http://schemas.microsoft.com/office/drawing/2015/10/21/chartex" xmlns:cx3="http://schemas.microsoft.com/office/drawing/2016/5/9/chartex" xmlns:cx4="http://schemas.microsoft.com/office/drawing/2016/5/10/chartex" xmlns:cx5="http://schemas.microsoft.com/office/drawing/2016/5/11/chartex" xmlns:cx6="http://schemas.microsoft.com/office/drawing/2016/5/12/chartex" xmlns:cx7="http://schemas.microsoft.com/office/drawing/2016/5/13/chartex" xmlns:cx8="http://schemas.microsoft.com/office/drawing/2016/5/14/chartex" xmlns:mc="http://schemas.openxmlformats.org/markup-compatibility/2006" xmlns:aink="http://schemas.microsoft.com/office/drawing/2016/ink" xmlns:am3d="http://schemas.microsoft.com/office/drawing/2017/model3d" xmlns:o="urn:schemas-microsoft-com:office:office" xmlns:r="http://schemas.openxmlformats.org/officeDocument/2006/relationships" xmlns:m="http://schemas.openxmlformats.org/officeDocument/2006/math" xmlns:v="urn:schemas-microsoft-com:vml" xmlns:wp14="http://schemas.microsoft.com/office/word/2010/wordprocessingDrawing" xmlns:wp="http://schemas.openxmlformats.org/drawingml/2006/wordprocessingDrawing" xmlns:w10="urn:schemas-microsoft-com:office:word" xmlns:w="http://schemas.openxmlformats.org/wordprocessingml/2006/main" xmlns:w14="http://schemas.microsoft.com/office/word/2010/wordml" xmlns:w15="http://schemas.microsoft.com/office/word/2012/wordml" xmlns:w16cex="http://schemas.microsoft.com/office/word/2018/wordml/cex" xmlns:w16cid="http://schemas.microsoft.com/office/word/2016/wordml/cid" xmlns:w16="http://schemas.microsoft.com/office/word/2018/wordml" xmlns:w16se="http://schemas.microsoft.com/office/word/2015/wordml/symex" xmlns:wpg="http://schemas.microsoft.com/office/word/2010/wordprocessingGroup" xmlns:wpi="http://schemas.microsoft.com/office/word/2010/wordprocessingInk" xmlns:wne="http://schemas.microsoft.com/office/word/2006/wordml" xmlns:wps="http://schemas.microsoft.com/office/word/2010/wordprocessingShape" mc:Ignorable="w14 w15 w16se w16cid w16 w16cex wp14">
+<w:document xmlns:wpc="http://schemas.microsoft.com/office/word/2010/wordprocessingCanvas" xmlns:cx="http://schemas.microsoft.com/office/drawing/2014/chartex" xmlns:cx1="http://schemas.microsoft.com/office/drawing/2015/9/8/chartex" xmlns:cx2="http://schemas.microsoft.com/office/drawing/2015/10/21/chartex" xmlns:cx3="http://schemas.microsoft.com/office/drawing/2016/5/9/chartex" xmlns:cx4="http://schemas.microsoft.com/office/drawing/2016/5/10/chartex" xmlns:cx5="http://schemas.microsoft.com/office/drawing/2016/5/11/chartex" xmlns:cx6="http://schemas.microsoft.com/office/drawing/2016/5/12/chartex" xmlns:cx7="http://schemas.microsoft.com/office/drawing/2016/5/13/chartex" xmlns:cx8="http://schemas.microsoft.com/office/drawing/2016/5/14/chartex" xmlns:mc="http://schemas.openxmlformats.org/markup-compatibility/2006" xmlns:aink="http://schemas.microsoft.com/office/drawing/2016/ink" xmlns:am3d="http://schemas.microsoft.com/office/drawing/2017/model3d" xmlns:o="urn:schemas-microsoft-com:office:office" xmlns:r="http://schemas.openxmlformats.org/officeDocument/2006/relationships" xmlns:m="http://schemas.openxmlformats.org/officeDocument/2006/math" xmlns:v="urn:schemas-microsoft-com:vml" xmlns:wp14="http://schemas.microsoft.com/office/word/2010/wordprocessingDrawing" xmlns:wp="http://schemas.openxmlformats.org/drawingml/2006/wordprocessingDrawing" xmlns:w10="urn:schemas-microsoft-com:office:word" xmlns:w="http://schemas.openxmlformats.org/wordprocessingml/2006/main" xmlns:w14="http://schemas.microsoft.com/office/word/2010/wordml" xmlns:w15="http://schemas.microsoft.com/office/word/2012/wordml" xmlns:w16cex="http://schemas.microsoft.com/office/word/2018/wordml/cex" xmlns:w16cid="http://schemas.microsoft.com/office/word/2016/wordml/cid" xmlns:w16="http://schemas.microsoft.com/office/word/2018/wordml" xmlns:w16sdtdh="http://schemas.microsoft.com/office/word/2020/wordml/sdtdatahash" xmlns:w16se="http://schemas.microsoft.com/office/word/2015/wordml/symex" xmlns:wpg="http://schemas.microsoft.com/office/word/2010/wordprocessingGroup" xmlns:wpi="http://schemas.microsoft.com/office/word/2010/wordprocessingInk" xmlns:wne="http://schemas.microsoft.com/office/word/2006/wordml" xmlns:wps="http://schemas.microsoft.com/office/word/2010/wordprocessingShape" mc:Ignorable="w14 w15 w16se w16cid w16 w16cex w16sdtdh wp14">
   <w:body>
     <w:p>
       <w:pPr>
@@ -70,7 +70,7 @@
         </w:rPr>
         <w:t xml:space="preserve"> the AWS Management Console and open the Amazon RDS console at </w:t>
       </w:r>
-      <w:hyperlink r:id="rId6" w:tgtFrame="_blank" w:history="1">
+      <w:hyperlink r:id="rId8" w:tgtFrame="_blank" w:history="1">
         <w:r>
           <w:rPr>
             <w:rStyle w:val="Hyperlink"/>
@@ -120,7 +120,7 @@
         </w:rPr>
         <w:t>Aurora is not available in all AWS Regions. For a list of AWS Regions where Aurora is available, see </w:t>
       </w:r>
-      <w:hyperlink r:id="rId7" w:anchor="Aurora.Overview.Availability" w:history="1">
+      <w:hyperlink r:id="rId9" w:anchor="Aurora.Overview.Availability" w:history="1">
         <w:r>
           <w:rPr>
             <w:rStyle w:val="Hyperlink"/>
@@ -245,7 +245,7 @@
                     </pic:cNvPicPr>
                   </pic:nvPicPr>
                   <pic:blipFill>
-                    <a:blip r:embed="rId8">
+                    <a:blip r:embed="rId10">
                       <a:extLst>
                         <a:ext uri="{28A0092B-C50C-407E-A947-70E740481C1C}">
                           <a14:useLocalDpi xmlns:a14="http://schemas.microsoft.com/office/drawing/2010/main" val="0"/>
@@ -723,7 +723,7 @@
                     <pic:cNvPicPr/>
                   </pic:nvPicPr>
                   <pic:blipFill rotWithShape="1">
-                    <a:blip r:embed="rId9"/>
+                    <a:blip r:embed="rId11"/>
                     <a:srcRect l="898" t="12079" r="1154" b="7693"/>
                     <a:stretch/>
                   </pic:blipFill>
@@ -780,7 +780,7 @@
       <w:r>
         <w:t>Create an IAM role, and attach the IAM policy you created in </w:t>
       </w:r>
-      <w:hyperlink r:id="rId10" w:history="1">
+      <w:hyperlink r:id="rId12" w:history="1">
         <w:r>
           <w:rPr>
             <w:rStyle w:val="Hyperlink"/>
@@ -834,7 +834,7 @@
                     <pic:cNvPicPr/>
                   </pic:nvPicPr>
                   <pic:blipFill rotWithShape="1">
-                    <a:blip r:embed="rId11"/>
+                    <a:blip r:embed="rId13"/>
                     <a:srcRect l="-1026" t="12535" r="770" b="8147"/>
                     <a:stretch/>
                   </pic:blipFill>
@@ -945,7 +945,7 @@
         </w:rPr>
         <w:t>Open the </w:t>
       </w:r>
-      <w:hyperlink r:id="rId12" w:anchor="home" w:tgtFrame="_blank" w:history="1">
+      <w:hyperlink r:id="rId14" w:anchor="home" w:tgtFrame="_blank" w:history="1">
         <w:r>
           <w:rPr>
             <w:rFonts w:ascii="Times New Roman" w:eastAsia="Times New Roman" w:hAnsi="Times New Roman" w:cs="Times New Roman"/>
@@ -1253,7 +1253,7 @@
                     <pic:cNvPicPr/>
                   </pic:nvPicPr>
                   <pic:blipFill rotWithShape="1">
-                    <a:blip r:embed="rId13"/>
+                    <a:blip r:embed="rId15"/>
                     <a:srcRect t="12081" r="1026" b="17492"/>
                     <a:stretch/>
                   </pic:blipFill>
@@ -1503,7 +1503,7 @@
                     <pic:cNvPicPr/>
                   </pic:nvPicPr>
                   <pic:blipFill>
-                    <a:blip r:embed="rId14"/>
+                    <a:blip r:embed="rId16"/>
                     <a:stretch>
                       <a:fillRect/>
                     </a:stretch>
@@ -1606,7 +1606,7 @@
         </w:rPr>
         <w:t xml:space="preserve"> the AWS Management Console and open the Amazon RDS console at </w:t>
       </w:r>
-      <w:hyperlink r:id="rId15" w:tgtFrame="_blank" w:history="1">
+      <w:hyperlink r:id="rId17" w:tgtFrame="_blank" w:history="1">
         <w:r>
           <w:rPr>
             <w:rFonts w:ascii="inherit" w:eastAsia="Times New Roman" w:hAnsi="inherit" w:cs="Arial"/>
@@ -1873,7 +1873,7 @@
                     <pic:cNvPicPr/>
                   </pic:nvPicPr>
                   <pic:blipFill rotWithShape="1">
-                    <a:blip r:embed="rId16"/>
+                    <a:blip r:embed="rId18"/>
                     <a:srcRect t="16886" r="1383" b="9371"/>
                     <a:stretch/>
                   </pic:blipFill>
@@ -2021,7 +2021,7 @@
                     <pic:cNvPicPr/>
                   </pic:nvPicPr>
                   <pic:blipFill rotWithShape="1">
-                    <a:blip r:embed="rId17"/>
+                    <a:blip r:embed="rId19"/>
                     <a:srcRect l="-1" t="11419" r="576" b="55050"/>
                     <a:stretch/>
                   </pic:blipFill>
@@ -2069,7 +2069,7 @@
       <w:r>
         <w:t>To permit database users in an Aurora MySQL DB cluster to access Amazon S3, associate the role that you created in </w:t>
       </w:r>
-      <w:hyperlink r:id="rId18" w:history="1">
+      <w:hyperlink r:id="rId20" w:history="1">
         <w:r>
           <w:rPr>
             <w:rStyle w:val="Hyperlink"/>
@@ -2082,7 +2082,7 @@
       <w:r>
         <w:t> with the DB cluster. For an Aurora global database, associate the role with each Aurora cluster in the global database. For information about associating an IAM role with a DB cluster, see </w:t>
       </w:r>
-      <w:hyperlink r:id="rId19" w:history="1">
+      <w:hyperlink r:id="rId21" w:history="1">
         <w:r>
           <w:rPr>
             <w:rStyle w:val="Hyperlink"/>
@@ -2144,10 +2144,350 @@
         </w:numPr>
         <w:shd w:val="clear" w:color="auto" w:fill="FFFFFF"/>
         <w:spacing w:before="0" w:beforeAutospacing="0" w:after="0" w:afterAutospacing="0" w:line="360" w:lineRule="atLeast"/>
-      </w:pPr>
-      <w:r>
-        <w:t xml:space="preserve"> LOAD DATA FROM S3</w:t>
-      </w:r>
+        <w:rPr>
+          <w:sz w:val="22"/>
+          <w:szCs w:val="22"/>
+        </w:rPr>
+      </w:pPr>
+      <w:r>
+        <w:t xml:space="preserve"> </w:t>
+      </w:r>
+      <w:r>
+        <w:rPr>
+          <w:sz w:val="22"/>
+          <w:szCs w:val="22"/>
+        </w:rPr>
+        <w:t>LOAD DATA FROM S3</w:t>
+      </w:r>
+    </w:p>
+    <w:p>
+      <w:pPr>
+        <w:pStyle w:val="NormalWeb"/>
+        <w:shd w:val="clear" w:color="auto" w:fill="FFFFFF"/>
+        <w:spacing w:before="0" w:beforeAutospacing="0" w:after="0" w:afterAutospacing="0" w:line="360" w:lineRule="atLeast"/>
+      </w:pPr>
+    </w:p>
+    <w:p>
+      <w:pPr>
+        <w:pStyle w:val="NormalWeb"/>
+        <w:shd w:val="clear" w:color="auto" w:fill="FFFFFF"/>
+        <w:spacing w:before="0" w:beforeAutospacing="0" w:after="0" w:afterAutospacing="0" w:line="360" w:lineRule="atLeast"/>
+      </w:pPr>
+    </w:p>
+    <w:p>
+      <w:pPr>
+        <w:pStyle w:val="NormalWeb"/>
+        <w:numPr>
+          <w:ilvl w:val="0"/>
+          <w:numId w:val="7"/>
+        </w:numPr>
+        <w:shd w:val="clear" w:color="auto" w:fill="FFFFFF"/>
+        <w:spacing w:before="0" w:beforeAutospacing="0" w:after="0" w:afterAutospacing="0" w:line="360" w:lineRule="atLeast"/>
+        <w:rPr>
+          <w:noProof/>
+        </w:rPr>
+      </w:pPr>
+      <w:r>
+        <w:rPr>
+          <w:noProof/>
+        </w:rPr>
+        <w:lastRenderedPageBreak/>
+        <w:t>The Database in mysql:</w:t>
+      </w:r>
+    </w:p>
+    <w:p>
+      <w:pPr>
+        <w:pStyle w:val="NormalWeb"/>
+        <w:shd w:val="clear" w:color="auto" w:fill="FFFFFF"/>
+        <w:spacing w:before="0" w:beforeAutospacing="0" w:after="0" w:afterAutospacing="0" w:line="360" w:lineRule="atLeast"/>
+        <w:rPr>
+          <w:noProof/>
+        </w:rPr>
+      </w:pPr>
+    </w:p>
+    <w:p>
+      <w:pPr>
+        <w:pStyle w:val="NormalWeb"/>
+        <w:shd w:val="clear" w:color="auto" w:fill="FFFFFF"/>
+        <w:spacing w:before="0" w:beforeAutospacing="0" w:after="0" w:afterAutospacing="0" w:line="360" w:lineRule="atLeast"/>
+        <w:rPr>
+          <w:noProof/>
+        </w:rPr>
+      </w:pPr>
+    </w:p>
+    <w:p>
+      <w:pPr>
+        <w:pStyle w:val="NormalWeb"/>
+        <w:shd w:val="clear" w:color="auto" w:fill="FFFFFF"/>
+        <w:spacing w:before="0" w:beforeAutospacing="0" w:after="0" w:afterAutospacing="0" w:line="360" w:lineRule="atLeast"/>
+        <w:rPr>
+          <w:noProof/>
+        </w:rPr>
+      </w:pPr>
+      <w:r>
+        <w:rPr>
+          <w:noProof/>
+        </w:rPr>
+        <w:drawing>
+          <wp:inline distT="0" distB="0" distL="0" distR="0" wp14:anchorId="37B14A14" wp14:editId="20F5BF81">
+            <wp:extent cx="5016500" cy="2482850"/>
+            <wp:effectExtent l="19050" t="0" r="12700" b="717550"/>
+            <wp:docPr id="9" name="Picture 9"/>
+            <wp:cNvGraphicFramePr>
+              <a:graphicFrameLocks xmlns:a="http://schemas.openxmlformats.org/drawingml/2006/main" noChangeAspect="1"/>
+            </wp:cNvGraphicFramePr>
+            <a:graphic xmlns:a="http://schemas.openxmlformats.org/drawingml/2006/main">
+              <a:graphicData uri="http://schemas.openxmlformats.org/drawingml/2006/picture">
+                <pic:pic xmlns:pic="http://schemas.openxmlformats.org/drawingml/2006/picture">
+                  <pic:nvPicPr>
+                    <pic:cNvPr id="1" name=""/>
+                    <pic:cNvPicPr/>
+                  </pic:nvPicPr>
+                  <pic:blipFill rotWithShape="1">
+                    <a:blip r:embed="rId22"/>
+                    <a:srcRect t="9118" r="15599" b="16620"/>
+                    <a:stretch/>
+                  </pic:blipFill>
+                  <pic:spPr bwMode="auto">
+                    <a:xfrm>
+                      <a:off x="0" y="0"/>
+                      <a:ext cx="5016500" cy="2482850"/>
+                    </a:xfrm>
+                    <a:prstGeom prst="roundRect">
+                      <a:avLst>
+                        <a:gd name="adj" fmla="val 8594"/>
+                      </a:avLst>
+                    </a:prstGeom>
+                    <a:solidFill>
+                      <a:srgbClr val="FFFFFF">
+                        <a:shade val="85000"/>
+                      </a:srgbClr>
+                    </a:solidFill>
+                    <a:ln>
+                      <a:noFill/>
+                    </a:ln>
+                    <a:effectLst>
+                      <a:reflection blurRad="12700" stA="38000" endPos="28000" dist="5000" dir="5400000" sy="-100000" algn="bl" rotWithShape="0"/>
+                    </a:effectLst>
+                    <a:extLst>
+                      <a:ext uri="{53640926-AAD7-44D8-BBD7-CCE9431645EC}">
+                        <a14:shadowObscured xmlns:a14="http://schemas.microsoft.com/office/drawing/2010/main"/>
+                      </a:ext>
+                    </a:extLst>
+                  </pic:spPr>
+                </pic:pic>
+              </a:graphicData>
+            </a:graphic>
+          </wp:inline>
+        </w:drawing>
+      </w:r>
+    </w:p>
+    <w:p>
+      <w:pPr>
+        <w:pStyle w:val="NormalWeb"/>
+        <w:shd w:val="clear" w:color="auto" w:fill="FFFFFF"/>
+        <w:spacing w:before="0" w:beforeAutospacing="0" w:after="0" w:afterAutospacing="0" w:line="360" w:lineRule="atLeast"/>
+        <w:rPr>
+          <w:noProof/>
+        </w:rPr>
+      </w:pPr>
+      <w:r>
+        <w:rPr>
+          <w:noProof/>
+        </w:rPr>
+        <w:drawing>
+          <wp:inline distT="0" distB="0" distL="0" distR="0" wp14:anchorId="64167856" wp14:editId="4D13547B">
+            <wp:extent cx="1154430" cy="2233914"/>
+            <wp:effectExtent l="19050" t="0" r="26670" b="643255"/>
+            <wp:docPr id="10" name="Picture 10"/>
+            <wp:cNvGraphicFramePr>
+              <a:graphicFrameLocks xmlns:a="http://schemas.openxmlformats.org/drawingml/2006/main" noChangeAspect="1"/>
+            </wp:cNvGraphicFramePr>
+            <a:graphic xmlns:a="http://schemas.openxmlformats.org/drawingml/2006/main">
+              <a:graphicData uri="http://schemas.openxmlformats.org/drawingml/2006/picture">
+                <pic:pic xmlns:pic="http://schemas.openxmlformats.org/drawingml/2006/picture">
+                  <pic:nvPicPr>
+                    <pic:cNvPr id="1" name=""/>
+                    <pic:cNvPicPr/>
+                  </pic:nvPicPr>
+                  <pic:blipFill>
+                    <a:blip r:embed="rId23"/>
+                    <a:stretch>
+                      <a:fillRect/>
+                    </a:stretch>
+                  </pic:blipFill>
+                  <pic:spPr>
+                    <a:xfrm>
+                      <a:off x="0" y="0"/>
+                      <a:ext cx="1171652" cy="2267239"/>
+                    </a:xfrm>
+                    <a:prstGeom prst="roundRect">
+                      <a:avLst>
+                        <a:gd name="adj" fmla="val 8594"/>
+                      </a:avLst>
+                    </a:prstGeom>
+                    <a:solidFill>
+                      <a:srgbClr val="FFFFFF">
+                        <a:shade val="85000"/>
+                      </a:srgbClr>
+                    </a:solidFill>
+                    <a:ln>
+                      <a:noFill/>
+                    </a:ln>
+                    <a:effectLst>
+                      <a:reflection blurRad="12700" stA="38000" endPos="28000" dist="5000" dir="5400000" sy="-100000" algn="bl" rotWithShape="0"/>
+                    </a:effectLst>
+                  </pic:spPr>
+                </pic:pic>
+              </a:graphicData>
+            </a:graphic>
+          </wp:inline>
+        </w:drawing>
+      </w:r>
+    </w:p>
+    <w:p>
+      <w:pPr>
+        <w:pStyle w:val="NormalWeb"/>
+        <w:shd w:val="clear" w:color="auto" w:fill="FFFFFF"/>
+        <w:spacing w:before="0" w:beforeAutospacing="0" w:after="0" w:afterAutospacing="0" w:line="360" w:lineRule="atLeast"/>
+        <w:rPr>
+          <w:noProof/>
+        </w:rPr>
+      </w:pPr>
+    </w:p>
+    <w:p>
+      <w:pPr>
+        <w:pStyle w:val="NormalWeb"/>
+        <w:shd w:val="clear" w:color="auto" w:fill="FFFFFF"/>
+        <w:spacing w:before="0" w:beforeAutospacing="0" w:after="0" w:afterAutospacing="0" w:line="360" w:lineRule="atLeast"/>
+        <w:rPr>
+          <w:noProof/>
+        </w:rPr>
+      </w:pPr>
+    </w:p>
+    <w:p>
+      <w:pPr>
+        <w:pStyle w:val="NormalWeb"/>
+        <w:shd w:val="clear" w:color="auto" w:fill="FFFFFF"/>
+        <w:spacing w:before="0" w:beforeAutospacing="0" w:after="0" w:afterAutospacing="0" w:line="360" w:lineRule="atLeast"/>
+        <w:rPr>
+          <w:noProof/>
+        </w:rPr>
+      </w:pPr>
+    </w:p>
+    <w:p>
+      <w:pPr>
+        <w:pStyle w:val="NormalWeb"/>
+        <w:shd w:val="clear" w:color="auto" w:fill="FFFFFF"/>
+        <w:spacing w:before="0" w:beforeAutospacing="0" w:after="0" w:afterAutospacing="0" w:line="360" w:lineRule="atLeast"/>
+        <w:rPr>
+          <w:noProof/>
+        </w:rPr>
+      </w:pPr>
+    </w:p>
+    <w:p>
+      <w:pPr>
+        <w:pStyle w:val="NormalWeb"/>
+        <w:shd w:val="clear" w:color="auto" w:fill="FFFFFF"/>
+        <w:spacing w:before="0" w:beforeAutospacing="0" w:after="0" w:afterAutospacing="0" w:line="360" w:lineRule="atLeast"/>
+        <w:rPr>
+          <w:noProof/>
+        </w:rPr>
+      </w:pPr>
+    </w:p>
+    <w:p>
+      <w:pPr>
+        <w:pStyle w:val="NormalWeb"/>
+        <w:shd w:val="clear" w:color="auto" w:fill="FFFFFF"/>
+        <w:spacing w:before="0" w:beforeAutospacing="0" w:after="0" w:afterAutospacing="0" w:line="360" w:lineRule="atLeast"/>
+      </w:pPr>
+    </w:p>
+    <w:p>
+      <w:pPr>
+        <w:pStyle w:val="NormalWeb"/>
+        <w:shd w:val="clear" w:color="auto" w:fill="FFFFFF"/>
+        <w:spacing w:before="0" w:beforeAutospacing="0" w:after="0" w:afterAutospacing="0" w:line="360" w:lineRule="atLeast"/>
+      </w:pPr>
+      <w:r>
+        <w:rPr>
+          <w:noProof/>
+        </w:rPr>
+        <w:lastRenderedPageBreak/>
+        <w:drawing>
+          <wp:inline distT="0" distB="0" distL="0" distR="0" wp14:anchorId="70C6FE85" wp14:editId="1D1F3891">
+            <wp:extent cx="5016500" cy="2482850"/>
+            <wp:effectExtent l="19050" t="0" r="12700" b="717550"/>
+            <wp:docPr id="8" name="Picture 8"/>
+            <wp:cNvGraphicFramePr>
+              <a:graphicFrameLocks xmlns:a="http://schemas.openxmlformats.org/drawingml/2006/main" noChangeAspect="1"/>
+            </wp:cNvGraphicFramePr>
+            <a:graphic xmlns:a="http://schemas.openxmlformats.org/drawingml/2006/main">
+              <a:graphicData uri="http://schemas.openxmlformats.org/drawingml/2006/picture">
+                <pic:pic xmlns:pic="http://schemas.openxmlformats.org/drawingml/2006/picture">
+                  <pic:nvPicPr>
+                    <pic:cNvPr id="1" name=""/>
+                    <pic:cNvPicPr/>
+                  </pic:nvPicPr>
+                  <pic:blipFill rotWithShape="1">
+                    <a:blip r:embed="rId22"/>
+                    <a:srcRect t="9118" r="15599" b="16620"/>
+                    <a:stretch/>
+                  </pic:blipFill>
+                  <pic:spPr bwMode="auto">
+                    <a:xfrm>
+                      <a:off x="0" y="0"/>
+                      <a:ext cx="5016500" cy="2482850"/>
+                    </a:xfrm>
+                    <a:prstGeom prst="roundRect">
+                      <a:avLst>
+                        <a:gd name="adj" fmla="val 8594"/>
+                      </a:avLst>
+                    </a:prstGeom>
+                    <a:solidFill>
+                      <a:srgbClr val="FFFFFF">
+                        <a:shade val="85000"/>
+                      </a:srgbClr>
+                    </a:solidFill>
+                    <a:ln>
+                      <a:noFill/>
+                    </a:ln>
+                    <a:effectLst>
+                      <a:reflection blurRad="12700" stA="38000" endPos="28000" dist="5000" dir="5400000" sy="-100000" algn="bl" rotWithShape="0"/>
+                    </a:effectLst>
+                    <a:extLst>
+                      <a:ext uri="{53640926-AAD7-44D8-BBD7-CCE9431645EC}">
+                        <a14:shadowObscured xmlns:a14="http://schemas.microsoft.com/office/drawing/2010/main"/>
+                      </a:ext>
+                    </a:extLst>
+                  </pic:spPr>
+                </pic:pic>
+              </a:graphicData>
+            </a:graphic>
+          </wp:inline>
+        </w:drawing>
+      </w:r>
+    </w:p>
+    <w:p>
+      <w:pPr>
+        <w:pStyle w:val="NormalWeb"/>
+        <w:shd w:val="clear" w:color="auto" w:fill="FFFFFF"/>
+        <w:spacing w:before="0" w:beforeAutospacing="0" w:after="0" w:afterAutospacing="0" w:line="360" w:lineRule="atLeast"/>
+      </w:pPr>
+    </w:p>
+    <w:p>
+      <w:pPr>
+        <w:pStyle w:val="NormalWeb"/>
+        <w:shd w:val="clear" w:color="auto" w:fill="FFFFFF"/>
+        <w:spacing w:before="0" w:beforeAutospacing="0" w:after="0" w:afterAutospacing="0" w:line="360" w:lineRule="atLeast"/>
+      </w:pPr>
+    </w:p>
+    <w:p>
+      <w:pPr>
+        <w:pStyle w:val="NormalWeb"/>
+        <w:shd w:val="clear" w:color="auto" w:fill="FFFFFF"/>
+        <w:spacing w:before="0" w:beforeAutospacing="0" w:after="0" w:afterAutospacing="0" w:line="360" w:lineRule="atLeast"/>
+        <w:ind w:left="720"/>
+      </w:pPr>
     </w:p>
     <w:sectPr>
       <w:pgSz w:w="12240" w:h="15840"/>
@@ -2159,8 +2499,58 @@
 </w:document>
 </file>
 
+<file path=word/endnotes.xml><?xml version="1.0" encoding="utf-8"?>
+<w:endnotes xmlns:wpc="http://schemas.microsoft.com/office/word/2010/wordprocessingCanvas" xmlns:cx="http://schemas.microsoft.com/office/drawing/2014/chartex" xmlns:cx1="http://schemas.microsoft.com/office/drawing/2015/9/8/chartex" xmlns:cx2="http://schemas.microsoft.com/office/drawing/2015/10/21/chartex" xmlns:cx3="http://schemas.microsoft.com/office/drawing/2016/5/9/chartex" xmlns:cx4="http://schemas.microsoft.com/office/drawing/2016/5/10/chartex" xmlns:cx5="http://schemas.microsoft.com/office/drawing/2016/5/11/chartex" xmlns:cx6="http://schemas.microsoft.com/office/drawing/2016/5/12/chartex" xmlns:cx7="http://schemas.microsoft.com/office/drawing/2016/5/13/chartex" xmlns:cx8="http://schemas.microsoft.com/office/drawing/2016/5/14/chartex" xmlns:mc="http://schemas.openxmlformats.org/markup-compatibility/2006" xmlns:aink="http://schemas.microsoft.com/office/drawing/2016/ink" xmlns:am3d="http://schemas.microsoft.com/office/drawing/2017/model3d" xmlns:o="urn:schemas-microsoft-com:office:office" xmlns:r="http://schemas.openxmlformats.org/officeDocument/2006/relationships" xmlns:m="http://schemas.openxmlformats.org/officeDocument/2006/math" xmlns:v="urn:schemas-microsoft-com:vml" xmlns:wp14="http://schemas.microsoft.com/office/word/2010/wordprocessingDrawing" xmlns:wp="http://schemas.openxmlformats.org/drawingml/2006/wordprocessingDrawing" xmlns:w10="urn:schemas-microsoft-com:office:word" xmlns:w="http://schemas.openxmlformats.org/wordprocessingml/2006/main" xmlns:w14="http://schemas.microsoft.com/office/word/2010/wordml" xmlns:w15="http://schemas.microsoft.com/office/word/2012/wordml" xmlns:w16cex="http://schemas.microsoft.com/office/word/2018/wordml/cex" xmlns:w16cid="http://schemas.microsoft.com/office/word/2016/wordml/cid" xmlns:w16="http://schemas.microsoft.com/office/word/2018/wordml" xmlns:w16sdtdh="http://schemas.microsoft.com/office/word/2020/wordml/sdtdatahash" xmlns:w16se="http://schemas.microsoft.com/office/word/2015/wordml/symex" xmlns:wpg="http://schemas.microsoft.com/office/word/2010/wordprocessingGroup" xmlns:wpi="http://schemas.microsoft.com/office/word/2010/wordprocessingInk" xmlns:wne="http://schemas.microsoft.com/office/word/2006/wordml" xmlns:wps="http://schemas.microsoft.com/office/word/2010/wordprocessingShape" mc:Ignorable="w14 w15 w16se w16cid w16 w16cex w16sdtdh wp14">
+  <w:endnote w:type="separator" w:id="-1">
+    <w:p>
+      <w:pPr>
+        <w:spacing w:after="0" w:line="240" w:lineRule="auto"/>
+      </w:pPr>
+      <w:r>
+        <w:separator/>
+      </w:r>
+    </w:p>
+  </w:endnote>
+  <w:endnote w:type="continuationSeparator" w:id="0">
+    <w:p>
+      <w:pPr>
+        <w:spacing w:after="0" w:line="240" w:lineRule="auto"/>
+      </w:pPr>
+      <w:r>
+        <w:continuationSeparator/>
+      </w:r>
+    </w:p>
+  </w:endnote>
+</w:endnotes>
+</file>
+
+<file path=word/footnotes.xml><?xml version="1.0" encoding="utf-8"?>
+<w:footnotes xmlns:wpc="http://schemas.microsoft.com/office/word/2010/wordprocessingCanvas" xmlns:cx="http://schemas.microsoft.com/office/drawing/2014/chartex" xmlns:cx1="http://schemas.microsoft.com/office/drawing/2015/9/8/chartex" xmlns:cx2="http://schemas.microsoft.com/office/drawing/2015/10/21/chartex" xmlns:cx3="http://schemas.microsoft.com/office/drawing/2016/5/9/chartex" xmlns:cx4="http://schemas.microsoft.com/office/drawing/2016/5/10/chartex" xmlns:cx5="http://schemas.microsoft.com/office/drawing/2016/5/11/chartex" xmlns:cx6="http://schemas.microsoft.com/office/drawing/2016/5/12/chartex" xmlns:cx7="http://schemas.microsoft.com/office/drawing/2016/5/13/chartex" xmlns:cx8="http://schemas.microsoft.com/office/drawing/2016/5/14/chartex" xmlns:mc="http://schemas.openxmlformats.org/markup-compatibility/2006" xmlns:aink="http://schemas.microsoft.com/office/drawing/2016/ink" xmlns:am3d="http://schemas.microsoft.com/office/drawing/2017/model3d" xmlns:o="urn:schemas-microsoft-com:office:office" xmlns:r="http://schemas.openxmlformats.org/officeDocument/2006/relationships" xmlns:m="http://schemas.openxmlformats.org/officeDocument/2006/math" xmlns:v="urn:schemas-microsoft-com:vml" xmlns:wp14="http://schemas.microsoft.com/office/word/2010/wordprocessingDrawing" xmlns:wp="http://schemas.openxmlformats.org/drawingml/2006/wordprocessingDrawing" xmlns:w10="urn:schemas-microsoft-com:office:word" xmlns:w="http://schemas.openxmlformats.org/wordprocessingml/2006/main" xmlns:w14="http://schemas.microsoft.com/office/word/2010/wordml" xmlns:w15="http://schemas.microsoft.com/office/word/2012/wordml" xmlns:w16cex="http://schemas.microsoft.com/office/word/2018/wordml/cex" xmlns:w16cid="http://schemas.microsoft.com/office/word/2016/wordml/cid" xmlns:w16="http://schemas.microsoft.com/office/word/2018/wordml" xmlns:w16sdtdh="http://schemas.microsoft.com/office/word/2020/wordml/sdtdatahash" xmlns:w16se="http://schemas.microsoft.com/office/word/2015/wordml/symex" xmlns:wpg="http://schemas.microsoft.com/office/word/2010/wordprocessingGroup" xmlns:wpi="http://schemas.microsoft.com/office/word/2010/wordprocessingInk" xmlns:wne="http://schemas.microsoft.com/office/word/2006/wordml" xmlns:wps="http://schemas.microsoft.com/office/word/2010/wordprocessingShape" mc:Ignorable="w14 w15 w16se w16cid w16 w16cex w16sdtdh wp14">
+  <w:footnote w:type="separator" w:id="-1">
+    <w:p>
+      <w:pPr>
+        <w:spacing w:after="0" w:line="240" w:lineRule="auto"/>
+      </w:pPr>
+      <w:r>
+        <w:separator/>
+      </w:r>
+    </w:p>
+  </w:footnote>
+  <w:footnote w:type="continuationSeparator" w:id="0">
+    <w:p>
+      <w:pPr>
+        <w:spacing w:after="0" w:line="240" w:lineRule="auto"/>
+      </w:pPr>
+      <w:r>
+        <w:continuationSeparator/>
+      </w:r>
+    </w:p>
+  </w:footnote>
+</w:footnotes>
+</file>
+
 <file path=word/numbering.xml><?xml version="1.0" encoding="utf-8"?>
-<w:numbering xmlns:wpc="http://schemas.microsoft.com/office/word/2010/wordprocessingCanvas" xmlns:cx="http://schemas.microsoft.com/office/drawing/2014/chartex" xmlns:cx1="http://schemas.microsoft.com/office/drawing/2015/9/8/chartex" xmlns:cx2="http://schemas.microsoft.com/office/drawing/2015/10/21/chartex" xmlns:cx3="http://schemas.microsoft.com/office/drawing/2016/5/9/chartex" xmlns:cx4="http://schemas.microsoft.com/office/drawing/2016/5/10/chartex" xmlns:cx5="http://schemas.microsoft.com/office/drawing/2016/5/11/chartex" xmlns:cx6="http://schemas.microsoft.com/office/drawing/2016/5/12/chartex" xmlns:cx7="http://schemas.microsoft.com/office/drawing/2016/5/13/chartex" xmlns:cx8="http://schemas.microsoft.com/office/drawing/2016/5/14/chartex" xmlns:mc="http://schemas.openxmlformats.org/markup-compatibility/2006" xmlns:aink="http://schemas.microsoft.com/office/drawing/2016/ink" xmlns:am3d="http://schemas.microsoft.com/office/drawing/2017/model3d" xmlns:o="urn:schemas-microsoft-com:office:office" xmlns:r="http://schemas.openxmlformats.org/officeDocument/2006/relationships" xmlns:m="http://schemas.openxmlformats.org/officeDocument/2006/math" xmlns:v="urn:schemas-microsoft-com:vml" xmlns:wp14="http://schemas.microsoft.com/office/word/2010/wordprocessingDrawing" xmlns:wp="http://schemas.openxmlformats.org/drawingml/2006/wordprocessingDrawing" xmlns:w10="urn:schemas-microsoft-com:office:word" xmlns:w="http://schemas.openxmlformats.org/wordprocessingml/2006/main" xmlns:w14="http://schemas.microsoft.com/office/word/2010/wordml" xmlns:w15="http://schemas.microsoft.com/office/word/2012/wordml" xmlns:w16cex="http://schemas.microsoft.com/office/word/2018/wordml/cex" xmlns:w16cid="http://schemas.microsoft.com/office/word/2016/wordml/cid" xmlns:w16="http://schemas.microsoft.com/office/word/2018/wordml" xmlns:w16se="http://schemas.microsoft.com/office/word/2015/wordml/symex" xmlns:wpg="http://schemas.microsoft.com/office/word/2010/wordprocessingGroup" xmlns:wpi="http://schemas.microsoft.com/office/word/2010/wordprocessingInk" xmlns:wne="http://schemas.microsoft.com/office/word/2006/wordml" xmlns:wps="http://schemas.microsoft.com/office/word/2010/wordprocessingShape" mc:Ignorable="w14 w15 w16se w16cid w16 w16cex wp14">
+<w:numbering xmlns:wpc="http://schemas.microsoft.com/office/word/2010/wordprocessingCanvas" xmlns:cx="http://schemas.microsoft.com/office/drawing/2014/chartex" xmlns:cx1="http://schemas.microsoft.com/office/drawing/2015/9/8/chartex" xmlns:cx2="http://schemas.microsoft.com/office/drawing/2015/10/21/chartex" xmlns:cx3="http://schemas.microsoft.com/office/drawing/2016/5/9/chartex" xmlns:cx4="http://schemas.microsoft.com/office/drawing/2016/5/10/chartex" xmlns:cx5="http://schemas.microsoft.com/office/drawing/2016/5/11/chartex" xmlns:cx6="http://schemas.microsoft.com/office/drawing/2016/5/12/chartex" xmlns:cx7="http://schemas.microsoft.com/office/drawing/2016/5/13/chartex" xmlns:cx8="http://schemas.microsoft.com/office/drawing/2016/5/14/chartex" xmlns:mc="http://schemas.openxmlformats.org/markup-compatibility/2006" xmlns:aink="http://schemas.microsoft.com/office/drawing/2016/ink" xmlns:am3d="http://schemas.microsoft.com/office/drawing/2017/model3d" xmlns:o="urn:schemas-microsoft-com:office:office" xmlns:r="http://schemas.openxmlformats.org/officeDocument/2006/relationships" xmlns:m="http://schemas.openxmlformats.org/officeDocument/2006/math" xmlns:v="urn:schemas-microsoft-com:vml" xmlns:wp14="http://schemas.microsoft.com/office/word/2010/wordprocessingDrawing" xmlns:wp="http://schemas.openxmlformats.org/drawingml/2006/wordprocessingDrawing" xmlns:w10="urn:schemas-microsoft-com:office:word" xmlns:w="http://schemas.openxmlformats.org/wordprocessingml/2006/main" xmlns:w14="http://schemas.microsoft.com/office/word/2010/wordml" xmlns:w15="http://schemas.microsoft.com/office/word/2012/wordml" xmlns:w16cex="http://schemas.microsoft.com/office/word/2018/wordml/cex" xmlns:w16cid="http://schemas.microsoft.com/office/word/2016/wordml/cid" xmlns:w16="http://schemas.microsoft.com/office/word/2018/wordml" xmlns:w16sdtdh="http://schemas.microsoft.com/office/word/2020/wordml/sdtdatahash" xmlns:w16se="http://schemas.microsoft.com/office/word/2015/wordml/symex" xmlns:wpg="http://schemas.microsoft.com/office/word/2010/wordprocessingGroup" xmlns:wpi="http://schemas.microsoft.com/office/word/2010/wordprocessingInk" xmlns:wne="http://schemas.microsoft.com/office/word/2006/wordml" xmlns:wps="http://schemas.microsoft.com/office/word/2010/wordprocessingShape" mc:Ignorable="w14 w15 w16se w16cid w16 w16cex w16sdtdh wp14">
   <w:abstractNum w:abstractNumId="0" w15:restartNumberingAfterBreak="0">
     <w:nsid w:val="14675F89"/>
     <w:multiLevelType w:val="multilevel"/>
@@ -3071,19 +3461,12 @@
   </w:num>
   <w:num w:numId="9">
     <w:abstractNumId w:val="4"/>
-    <w:lvlOverride w:ilvl="1">
-      <w:lvl w:ilvl="1">
-        <w:numFmt w:val="lowerLetter"/>
-        <w:lvlText w:val="%2."/>
-        <w:lvlJc w:val="left"/>
-      </w:lvl>
-    </w:lvlOverride>
   </w:num>
 </w:numbering>
 </file>
 
 <file path=word/styles.xml><?xml version="1.0" encoding="utf-8"?>
-<w:styles xmlns:mc="http://schemas.openxmlformats.org/markup-compatibility/2006" xmlns:r="http://schemas.openxmlformats.org/officeDocument/2006/relationships" xmlns:w="http://schemas.openxmlformats.org/wordprocessingml/2006/main" xmlns:w14="http://schemas.microsoft.com/office/word/2010/wordml" xmlns:w15="http://schemas.microsoft.com/office/word/2012/wordml" xmlns:w16cex="http://schemas.microsoft.com/office/word/2018/wordml/cex" xmlns:w16cid="http://schemas.microsoft.com/office/word/2016/wordml/cid" xmlns:w16="http://schemas.microsoft.com/office/word/2018/wordml" xmlns:w16se="http://schemas.microsoft.com/office/word/2015/wordml/symex" mc:Ignorable="w14 w15 w16se w16cid w16 w16cex">
+<w:styles xmlns:mc="http://schemas.openxmlformats.org/markup-compatibility/2006" xmlns:r="http://schemas.openxmlformats.org/officeDocument/2006/relationships" xmlns:w="http://schemas.openxmlformats.org/wordprocessingml/2006/main" xmlns:w14="http://schemas.microsoft.com/office/word/2010/wordml" xmlns:w15="http://schemas.microsoft.com/office/word/2012/wordml" xmlns:w16cex="http://schemas.microsoft.com/office/word/2018/wordml/cex" xmlns:w16cid="http://schemas.microsoft.com/office/word/2016/wordml/cid" xmlns:w16="http://schemas.microsoft.com/office/word/2018/wordml" xmlns:w16sdtdh="http://schemas.microsoft.com/office/word/2020/wordml/sdtdatahash" xmlns:w16se="http://schemas.microsoft.com/office/word/2015/wordml/symex" mc:Ignorable="w14 w15 w16se w16cid w16 w16cex w16sdtdh">
   <w:docDefaults>
     <w:rPrDefault>
       <w:rPr>
@@ -3573,8 +3956,8 @@
       <w:szCs w:val="24"/>
     </w:rPr>
   </w:style>
-  <w:style w:type="paragraph" w:customStyle="1" w:styleId="title">
-    <w:name w:val="title"/>
+  <w:style w:type="paragraph" w:customStyle="1" w:styleId="Title2">
+    <w:name w:val="Title2"/>
     <w:basedOn w:val="Normal"/>
     <w:rsid w:val="003D34DA"/>
     <w:pPr>
@@ -3585,6 +3968,50 @@
       <w:sz w:val="24"/>
       <w:szCs w:val="24"/>
     </w:rPr>
+  </w:style>
+  <w:style w:type="paragraph" w:styleId="Header">
+    <w:name w:val="header"/>
+    <w:basedOn w:val="Normal"/>
+    <w:link w:val="HeaderChar"/>
+    <w:uiPriority w:val="99"/>
+    <w:unhideWhenUsed/>
+    <w:rsid w:val="0049420B"/>
+    <w:pPr>
+      <w:tabs>
+        <w:tab w:val="center" w:pos="4680"/>
+        <w:tab w:val="right" w:pos="9360"/>
+      </w:tabs>
+      <w:spacing w:after="0" w:line="240" w:lineRule="auto"/>
+    </w:pPr>
+  </w:style>
+  <w:style w:type="character" w:customStyle="1" w:styleId="HeaderChar">
+    <w:name w:val="Header Char"/>
+    <w:basedOn w:val="DefaultParagraphFont"/>
+    <w:link w:val="Header"/>
+    <w:uiPriority w:val="99"/>
+    <w:rsid w:val="0049420B"/>
+  </w:style>
+  <w:style w:type="paragraph" w:styleId="Footer">
+    <w:name w:val="footer"/>
+    <w:basedOn w:val="Normal"/>
+    <w:link w:val="FooterChar"/>
+    <w:uiPriority w:val="99"/>
+    <w:unhideWhenUsed/>
+    <w:rsid w:val="0049420B"/>
+    <w:pPr>
+      <w:tabs>
+        <w:tab w:val="center" w:pos="4680"/>
+        <w:tab w:val="right" w:pos="9360"/>
+      </w:tabs>
+      <w:spacing w:after="0" w:line="240" w:lineRule="auto"/>
+    </w:pPr>
+  </w:style>
+  <w:style w:type="character" w:customStyle="1" w:styleId="FooterChar">
+    <w:name w:val="Footer Char"/>
+    <w:basedOn w:val="DefaultParagraphFont"/>
+    <w:link w:val="Footer"/>
+    <w:uiPriority w:val="99"/>
+    <w:rsid w:val="0049420B"/>
   </w:style>
 </w:styles>
 </file>

</xml_diff>